<commit_message>
Cambios del día 03/01/2022
</commit_message>
<xml_diff>
--- a/storage/contratos/CONTRATO GENERICO.docx
+++ b/storage/contratos/CONTRATO GENERICO.docx
@@ -347,7 +347,6 @@
           <w:bCs/>
         </w:rPr>
       </w:pPr>
-      <w:proofErr w:type="gramStart"/>
       <w:r>
         <w:rPr>
           <w:rFonts w:ascii="Arial Narrow" w:hAnsi="Arial Narrow"/>
@@ -355,7 +354,6 @@
         </w:rPr>
         <w:t>PRIMERA.-</w:t>
       </w:r>
-      <w:proofErr w:type="gramEnd"/>
       <w:r>
         <w:rPr>
           <w:rFonts w:ascii="Arial Narrow" w:hAnsi="Arial Narrow"/>
@@ -937,7 +935,6 @@
           <w:szCs w:val="24"/>
         </w:rPr>
       </w:pPr>
-      <w:proofErr w:type="gramStart"/>
       <w:r>
         <w:rPr>
           <w:rFonts w:ascii="Arial Narrow" w:hAnsi="Arial Narrow"/>
@@ -947,7 +944,6 @@
         </w:rPr>
         <w:t>TERCERA.-</w:t>
       </w:r>
-      <w:proofErr w:type="gramEnd"/>
       <w:r>
         <w:rPr>
           <w:rFonts w:ascii="Arial Narrow" w:hAnsi="Arial Narrow"/>
@@ -1349,7 +1345,6 @@
           <w:color w:val="000000"/>
         </w:rPr>
       </w:pPr>
-      <w:proofErr w:type="gramStart"/>
       <w:r>
         <w:rPr>
           <w:rFonts w:ascii="Arial Narrow" w:eastAsia="SimSun" w:hAnsi="Arial Narrow" w:cs="Arial"/>
@@ -1358,7 +1353,6 @@
         </w:rPr>
         <w:t>SEGUNDA.-</w:t>
       </w:r>
-      <w:proofErr w:type="gramEnd"/>
       <w:r>
         <w:rPr>
           <w:rFonts w:ascii="Arial Narrow" w:eastAsia="SimSun" w:hAnsi="Arial Narrow" w:cs="Arial"/>
@@ -2164,7 +2158,6 @@
           <w:szCs w:val="24"/>
         </w:rPr>
       </w:pPr>
-      <w:proofErr w:type="gramStart"/>
       <w:r>
         <w:rPr>
           <w:rFonts w:ascii="Arial Narrow" w:hAnsi="Arial Narrow"/>
@@ -2183,7 +2176,6 @@
         </w:rPr>
         <w:t>.-</w:t>
       </w:r>
-      <w:proofErr w:type="gramEnd"/>
       <w:r>
         <w:rPr>
           <w:rFonts w:ascii="Arial Narrow" w:hAnsi="Arial Narrow"/>
@@ -2309,7 +2301,6 @@
           <w:szCs w:val="24"/>
         </w:rPr>
       </w:pPr>
-      <w:proofErr w:type="gramStart"/>
       <w:r>
         <w:rPr>
           <w:rFonts w:ascii="Arial Narrow" w:hAnsi="Arial Narrow"/>
@@ -2329,7 +2320,6 @@
         </w:rPr>
         <w:t>.-</w:t>
       </w:r>
-      <w:proofErr w:type="gramEnd"/>
       <w:r>
         <w:rPr>
           <w:rFonts w:ascii="Arial Narrow" w:hAnsi="Arial Narrow"/>
@@ -2397,7 +2387,6 @@
           <w:szCs w:val="24"/>
         </w:rPr>
       </w:pPr>
-      <w:proofErr w:type="gramStart"/>
       <w:r>
         <w:rPr>
           <w:rFonts w:ascii="Arial Narrow" w:hAnsi="Arial Narrow"/>
@@ -2416,7 +2405,6 @@
         </w:rPr>
         <w:t>.-</w:t>
       </w:r>
-      <w:proofErr w:type="gramEnd"/>
       <w:r>
         <w:rPr>
           <w:rFonts w:ascii="Arial Narrow" w:hAnsi="Arial Narrow"/>
@@ -2483,7 +2471,6 @@
           <w:szCs w:val="24"/>
         </w:rPr>
       </w:pPr>
-      <w:proofErr w:type="gramStart"/>
       <w:r>
         <w:rPr>
           <w:rFonts w:ascii="Arial Narrow" w:hAnsi="Arial Narrow"/>
@@ -2502,7 +2489,6 @@
         </w:rPr>
         <w:t>.-</w:t>
       </w:r>
-      <w:proofErr w:type="gramEnd"/>
       <w:r>
         <w:rPr>
           <w:rFonts w:ascii="Arial Narrow" w:hAnsi="Arial Narrow"/>
@@ -2546,25 +2532,7 @@
           <w:sz w:val="24"/>
           <w:szCs w:val="24"/>
         </w:rPr>
-        <w:t xml:space="preserve">Convienen ambas partes en que el día de descanso anteriormente mencionado, podrá variar según las condiciones de trabajo y el centro de servicio o lugar de trabajo al que se le tenga asignado al trabajador, por lo </w:t>
-      </w:r>
-      <w:proofErr w:type="gramStart"/>
-      <w:r>
-        <w:rPr>
-          <w:rFonts w:ascii="Arial Narrow" w:hAnsi="Arial Narrow"/>
-          <w:sz w:val="24"/>
-          <w:szCs w:val="24"/>
-        </w:rPr>
-        <w:t>que</w:t>
-      </w:r>
-      <w:proofErr w:type="gramEnd"/>
-      <w:r>
-        <w:rPr>
-          <w:rFonts w:ascii="Arial Narrow" w:hAnsi="Arial Narrow"/>
-          <w:sz w:val="24"/>
-          <w:szCs w:val="24"/>
-        </w:rPr>
-        <w:t xml:space="preserve"> dicho día de descanso, podrá ser entre semana, en cuyo caso se pagará al trabajador la prima dominical correspondiente, equivalente al 25% del salario diario ordinario según lo señalado en el artículo 71 de la Ley Federal de Trabajo.</w:t>
+        <w:t>Convienen ambas partes en que el día de descanso anteriormente mencionado, podrá variar según las condiciones de trabajo y el centro de servicio o lugar de trabajo al que se le tenga asignado al trabajador, por lo que dicho día de descanso, podrá ser entre semana, en cuyo caso se pagará al trabajador la prima dominical correspondiente, equivalente al 25% del salario diario ordinario según lo señalado en el artículo 71 de la Ley Federal de Trabajo.</w:t>
       </w:r>
     </w:p>
     <w:p>
@@ -2613,7 +2581,6 @@
           <w:szCs w:val="24"/>
         </w:rPr>
       </w:pPr>
-      <w:proofErr w:type="gramStart"/>
       <w:r>
         <w:rPr>
           <w:rFonts w:ascii="Arial Narrow" w:hAnsi="Arial Narrow" w:cs="Calibri"/>
@@ -2632,18 +2599,7 @@
           <w:sz w:val="24"/>
           <w:szCs w:val="24"/>
         </w:rPr>
-        <w:t>.-</w:t>
-      </w:r>
-      <w:proofErr w:type="gramEnd"/>
-      <w:r>
-        <w:rPr>
-          <w:rFonts w:ascii="Arial Narrow" w:hAnsi="Arial Narrow" w:cs="Calibri"/>
-          <w:b/>
-          <w:bCs/>
-          <w:sz w:val="24"/>
-          <w:szCs w:val="24"/>
-        </w:rPr>
-        <w:t xml:space="preserve"> </w:t>
+        <w:t xml:space="preserve">.- </w:t>
       </w:r>
       <w:r>
         <w:rPr>
@@ -2751,7 +2707,6 @@
           <w:rFonts w:ascii="Arial Narrow" w:hAnsi="Arial Narrow" w:cs="Calibri"/>
         </w:rPr>
       </w:pPr>
-      <w:proofErr w:type="gramStart"/>
       <w:r>
         <w:rPr>
           <w:rFonts w:ascii="Arial Narrow" w:hAnsi="Arial Narrow" w:cs="Calibri"/>
@@ -2766,7 +2721,6 @@
         </w:rPr>
         <w:t>.-</w:t>
       </w:r>
-      <w:proofErr w:type="gramEnd"/>
       <w:r>
         <w:rPr>
           <w:rFonts w:ascii="Arial Narrow" w:hAnsi="Arial Narrow" w:cs="Calibri"/>
@@ -2857,33 +2811,15 @@
           <w:bCs/>
         </w:rPr>
         <w:lastRenderedPageBreak/>
-        <w:t xml:space="preserve">DÉCIMA </w:t>
-      </w:r>
-      <w:proofErr w:type="gramStart"/>
-      <w:r>
-        <w:rPr>
-          <w:rFonts w:ascii="Arial Narrow" w:hAnsi="Arial Narrow" w:cs="Calibri"/>
-          <w:b/>
-          <w:bCs/>
-        </w:rPr>
-        <w:t>PRIMERA</w:t>
-      </w:r>
-      <w:r>
-        <w:rPr>
-          <w:rFonts w:ascii="Arial Narrow" w:hAnsi="Arial Narrow" w:cs="Calibri"/>
-          <w:b/>
-          <w:bCs/>
-        </w:rPr>
-        <w:t>.-</w:t>
-      </w:r>
-      <w:proofErr w:type="gramEnd"/>
-      <w:r>
-        <w:rPr>
-          <w:rFonts w:ascii="Arial Narrow" w:hAnsi="Arial Narrow" w:cs="Calibri"/>
-          <w:b/>
-          <w:bCs/>
-        </w:rPr>
-        <w:t xml:space="preserve"> “</w:t>
+        <w:t>DÉCIMA PRIMERA</w:t>
+      </w:r>
+      <w:r>
+        <w:rPr>
+          <w:rFonts w:ascii="Arial Narrow" w:hAnsi="Arial Narrow" w:cs="Calibri"/>
+          <w:b/>
+          <w:bCs/>
+        </w:rPr>
+        <w:t>.- “</w:t>
       </w:r>
       <w:r>
         <w:rPr>
@@ -2937,15 +2873,7 @@
           <w:rFonts w:ascii="Arial Narrow" w:hAnsi="Arial Narrow" w:cs="Calibri"/>
           <w:b/>
         </w:rPr>
-        <w:t xml:space="preserve">DÉCIMA </w:t>
-      </w:r>
-      <w:proofErr w:type="gramStart"/>
-      <w:r>
-        <w:rPr>
-          <w:rFonts w:ascii="Arial Narrow" w:hAnsi="Arial Narrow" w:cs="Calibri"/>
-          <w:b/>
-        </w:rPr>
-        <w:t>SEGUNDA</w:t>
+        <w:t>DÉCIMA SEGUNDA</w:t>
       </w:r>
       <w:r>
         <w:rPr>
@@ -2954,7 +2882,6 @@
         </w:rPr>
         <w:t>.-</w:t>
       </w:r>
-      <w:proofErr w:type="gramEnd"/>
       <w:r>
         <w:rPr>
           <w:rFonts w:ascii="Arial Narrow" w:hAnsi="Arial Narrow" w:cs="Calibri"/>
@@ -2987,33 +2914,15 @@
           <w:b/>
           <w:bCs/>
         </w:rPr>
-        <w:t xml:space="preserve">DÉCIMA </w:t>
-      </w:r>
-      <w:proofErr w:type="gramStart"/>
-      <w:r>
-        <w:rPr>
-          <w:rFonts w:ascii="Arial Narrow" w:hAnsi="Arial Narrow" w:cs="Calibri"/>
-          <w:b/>
-          <w:bCs/>
-        </w:rPr>
-        <w:t>TERCERA</w:t>
-      </w:r>
-      <w:r>
-        <w:rPr>
-          <w:rFonts w:ascii="Arial Narrow" w:hAnsi="Arial Narrow" w:cs="Calibri"/>
-          <w:b/>
-          <w:bCs/>
-        </w:rPr>
-        <w:t>.-</w:t>
-      </w:r>
-      <w:proofErr w:type="gramEnd"/>
-      <w:r>
-        <w:rPr>
-          <w:rFonts w:ascii="Arial Narrow" w:hAnsi="Arial Narrow" w:cs="Calibri"/>
-          <w:b/>
-          <w:bCs/>
-        </w:rPr>
-        <w:t xml:space="preserve"> “EL</w:t>
+        <w:t>DÉCIMA TERCERA</w:t>
+      </w:r>
+      <w:r>
+        <w:rPr>
+          <w:rFonts w:ascii="Arial Narrow" w:hAnsi="Arial Narrow" w:cs="Calibri"/>
+          <w:b/>
+          <w:bCs/>
+        </w:rPr>
+        <w:t>.- “EL</w:t>
       </w:r>
       <w:r>
         <w:rPr>
@@ -3120,17 +3029,7 @@
           <w:sz w:val="24"/>
           <w:szCs w:val="24"/>
         </w:rPr>
-        <w:t xml:space="preserve">DÉCIMA </w:t>
-      </w:r>
-      <w:proofErr w:type="gramStart"/>
-      <w:r>
-        <w:rPr>
-          <w:rFonts w:ascii="Arial Narrow" w:hAnsi="Arial Narrow"/>
-          <w:b/>
-          <w:sz w:val="24"/>
-          <w:szCs w:val="24"/>
-        </w:rPr>
-        <w:t>CUARTA</w:t>
+        <w:t>DÉCIMA CUARTA</w:t>
       </w:r>
       <w:r>
         <w:rPr>
@@ -3141,7 +3040,6 @@
         </w:rPr>
         <w:t>.-</w:t>
       </w:r>
-      <w:proofErr w:type="gramEnd"/>
       <w:r>
         <w:rPr>
           <w:rFonts w:ascii="Arial Narrow" w:hAnsi="Arial Narrow"/>
@@ -3428,9 +3326,8 @@
           <w:w w:val="85"/>
           <w:lang w:val="es-MX"/>
         </w:rPr>
-        <w:t xml:space="preserve">DÉCIMA </w:t>
-      </w:r>
-      <w:proofErr w:type="gramStart"/>
+        <w:t>DÉCIMA SEXTA</w:t>
+      </w:r>
       <w:r>
         <w:rPr>
           <w:rFonts w:ascii="Arial" w:eastAsia="Arial" w:hAnsi="Arial" w:cs="Arial"/>
@@ -3439,7 +3336,64 @@
           <w:w w:val="85"/>
           <w:lang w:val="es-MX"/>
         </w:rPr>
-        <w:t>SEXTA</w:t>
+        <w:t xml:space="preserve">.- </w:t>
+      </w:r>
+      <w:r>
+        <w:rPr>
+          <w:rFonts w:ascii="Arial Narrow" w:hAnsi="Arial Narrow"/>
+        </w:rPr>
+        <w:t xml:space="preserve">Las partes manifiestan expresamente que la naturaleza del trabajo realizado no exige la temporalidad en el presente contrato por lo que </w:t>
+      </w:r>
+      <w:r>
+        <w:rPr>
+          <w:rFonts w:ascii="Arial Narrow" w:hAnsi="Arial Narrow"/>
+        </w:rPr>
+        <w:t>este será por tiempo indeterminado</w:t>
+      </w:r>
+      <w:r>
+        <w:rPr>
+          <w:rFonts w:ascii="Arial Narrow" w:hAnsi="Arial Narrow"/>
+        </w:rPr>
+        <w:t xml:space="preserve">, y </w:t>
+      </w:r>
+      <w:r>
+        <w:rPr>
+          <w:rFonts w:ascii="Arial Narrow" w:hAnsi="Arial Narrow"/>
+        </w:rPr>
+        <w:t xml:space="preserve">se </w:t>
+      </w:r>
+      <w:r>
+        <w:rPr>
+          <w:rFonts w:ascii="Arial Narrow" w:hAnsi="Arial Narrow"/>
+        </w:rPr>
+        <w:t xml:space="preserve">reconoce como antigüedad del trabajador en su puesto </w:t>
+      </w:r>
+      <w:r>
+        <w:rPr>
+          <w:rFonts w:ascii="Arial Narrow" w:hAnsi="Arial Narrow"/>
+        </w:rPr>
+        <w:t xml:space="preserve">de </w:t>
+      </w:r>
+      <w:r>
+        <w:rPr>
+          <w:rFonts w:ascii="Arial Narrow" w:hAnsi="Arial Narrow"/>
+          <w:b/>
+        </w:rPr>
+        <w:t>${</w:t>
+      </w:r>
+      <w:r>
+        <w:rPr>
+          <w:rFonts w:ascii="Arial Narrow" w:hAnsi="Arial Narrow"/>
+          <w:b/>
+        </w:rPr>
+        <w:t>PUESTO</w:t>
+      </w:r>
+      <w:r>
+        <w:rPr>
+          <w:rFonts w:ascii="Arial Narrow" w:hAnsi="Arial Narrow"/>
+          <w:b/>
+        </w:rPr>
+        <w:t>}</w:t>
       </w:r>
       <w:r>
         <w:rPr>
@@ -3449,84 +3403,6 @@
           <w:w w:val="85"/>
           <w:lang w:val="es-MX"/>
         </w:rPr>
-        <w:t>.-</w:t>
-      </w:r>
-      <w:proofErr w:type="gramEnd"/>
-      <w:r>
-        <w:rPr>
-          <w:rFonts w:ascii="Arial" w:eastAsia="Arial" w:hAnsi="Arial" w:cs="Arial"/>
-          <w:b/>
-          <w:color w:val="0F0F0F"/>
-          <w:w w:val="85"/>
-          <w:lang w:val="es-MX"/>
-        </w:rPr>
-        <w:t xml:space="preserve"> </w:t>
-      </w:r>
-      <w:r>
-        <w:rPr>
-          <w:rFonts w:ascii="Arial Narrow" w:hAnsi="Arial Narrow"/>
-        </w:rPr>
-        <w:t xml:space="preserve">Las partes manifiestan expresamente que la naturaleza del trabajo realizado no exige la temporalidad en el presente contrato por lo que </w:t>
-      </w:r>
-      <w:r>
-        <w:rPr>
-          <w:rFonts w:ascii="Arial Narrow" w:hAnsi="Arial Narrow"/>
-        </w:rPr>
-        <w:t>este será por tiempo indeterminado</w:t>
-      </w:r>
-      <w:r>
-        <w:rPr>
-          <w:rFonts w:ascii="Arial Narrow" w:hAnsi="Arial Narrow"/>
-        </w:rPr>
-        <w:t xml:space="preserve">, y </w:t>
-      </w:r>
-      <w:r>
-        <w:rPr>
-          <w:rFonts w:ascii="Arial Narrow" w:hAnsi="Arial Narrow"/>
-        </w:rPr>
-        <w:t xml:space="preserve">se </w:t>
-      </w:r>
-      <w:r>
-        <w:rPr>
-          <w:rFonts w:ascii="Arial Narrow" w:hAnsi="Arial Narrow"/>
-        </w:rPr>
-        <w:t xml:space="preserve">reconoce como antigüedad del trabajador en su puesto </w:t>
-      </w:r>
-      <w:r>
-        <w:rPr>
-          <w:rFonts w:ascii="Arial Narrow" w:hAnsi="Arial Narrow"/>
-        </w:rPr>
-        <w:t xml:space="preserve">de </w:t>
-      </w:r>
-      <w:r>
-        <w:rPr>
-          <w:rFonts w:ascii="Arial Narrow" w:hAnsi="Arial Narrow"/>
-          <w:b/>
-        </w:rPr>
-        <w:t>${</w:t>
-      </w:r>
-      <w:r>
-        <w:rPr>
-          <w:rFonts w:ascii="Arial Narrow" w:hAnsi="Arial Narrow"/>
-          <w:b/>
-        </w:rPr>
-        <w:t>PUESTO</w:t>
-      </w:r>
-      <w:r>
-        <w:rPr>
-          <w:rFonts w:ascii="Arial Narrow" w:hAnsi="Arial Narrow"/>
-          <w:b/>
-        </w:rPr>
-        <w:t>}</w:t>
-      </w:r>
-      <w:r>
-        <w:rPr>
-          <w:rFonts w:ascii="Arial" w:eastAsia="Arial" w:hAnsi="Arial" w:cs="Arial"/>
-          <w:b/>
-          <w:color w:val="0F0F0F"/>
-          <w:w w:val="85"/>
-          <w:lang w:val="es-MX"/>
-        </w:rPr>
         <w:t xml:space="preserve"> </w:t>
       </w:r>
       <w:r>
@@ -3639,15 +3515,40 @@
         <w:ind w:left="-567" w:right="-291"/>
         <w:jc w:val="both"/>
         <w:rPr>
-          <w:rFonts w:ascii="Arial Narrow" w:hAnsi="Arial Narrow" w:cs="Calibri"/>
-        </w:rPr>
-      </w:pPr>
-      <w:r>
-        <w:rPr>
-          <w:rFonts w:ascii="Arial Narrow" w:hAnsi="Arial Narrow"/>
-          <w:sz w:val="24"/>
-          <w:szCs w:val="24"/>
-        </w:rPr>
+          <w:rFonts w:ascii="Arial Narrow" w:hAnsi="Arial Narrow"/>
+          <w:sz w:val="24"/>
+          <w:szCs w:val="24"/>
+        </w:rPr>
+      </w:pPr>
+    </w:p>
+    <w:p>
+      <w:pPr>
+        <w:spacing w:line="276" w:lineRule="auto"/>
+        <w:ind w:left="-567" w:right="-291"/>
+        <w:jc w:val="both"/>
+        <w:rPr>
+          <w:rFonts w:ascii="Arial Narrow" w:hAnsi="Arial Narrow"/>
+          <w:sz w:val="24"/>
+          <w:szCs w:val="24"/>
+        </w:rPr>
+      </w:pPr>
+    </w:p>
+    <w:p>
+      <w:pPr>
+        <w:spacing w:line="276" w:lineRule="auto"/>
+        <w:ind w:left="-567" w:right="-291"/>
+        <w:jc w:val="both"/>
+        <w:rPr>
+          <w:rFonts w:ascii="Arial Narrow" w:hAnsi="Arial Narrow" w:cs="Calibri"/>
+        </w:rPr>
+      </w:pPr>
+      <w:r>
+        <w:rPr>
+          <w:rFonts w:ascii="Arial Narrow" w:hAnsi="Arial Narrow"/>
+          <w:sz w:val="24"/>
+          <w:szCs w:val="24"/>
+        </w:rPr>
+        <w:lastRenderedPageBreak/>
         <w:t>Leído que fue el presente contrato por quienes en el intervienen lo ratifican, e impuestos de su contenido lo firman por duplicado quedando cada una de ellas en poder de cada parte, en la ciudad de</w:t>
       </w:r>
       <w:r>
@@ -3695,7 +3596,6 @@
         </w:rPr>
         <w:t>FECHAINGRESO</w:t>
       </w:r>
-      <w:proofErr w:type="gramStart"/>
       <w:r>
         <w:rPr>
           <w:rFonts w:ascii="Arial Narrow" w:hAnsi="Arial Narrow"/>
@@ -3722,7 +3622,6 @@
         </w:rPr>
         <w:t>.</w:t>
       </w:r>
-      <w:proofErr w:type="gramEnd"/>
     </w:p>
     <w:p>
       <w:pPr>
@@ -3779,7 +3678,6 @@
                 <w:b/>
                 <w:bCs/>
               </w:rPr>
-              <w:lastRenderedPageBreak/>
               <w:t>EL PATRÓN</w:t>
             </w:r>
           </w:p>
@@ -4633,28 +4531,6 @@
       <w:pPr>
         <w:pStyle w:val="p5"/>
         <w:ind w:right="-567"/>
-        <w:rPr>
-          <w:rFonts w:ascii="Arial Narrow" w:hAnsi="Arial Narrow" w:cs="Calibri"/>
-          <w:b/>
-          <w:bCs/>
-        </w:rPr>
-      </w:pPr>
-    </w:p>
-    <w:p>
-      <w:pPr>
-        <w:pStyle w:val="p5"/>
-        <w:ind w:right="-567"/>
-        <w:rPr>
-          <w:rFonts w:ascii="Arial Narrow" w:hAnsi="Arial Narrow" w:cs="Calibri"/>
-          <w:b/>
-          <w:bCs/>
-        </w:rPr>
-      </w:pPr>
-    </w:p>
-    <w:p>
-      <w:pPr>
-        <w:pStyle w:val="p5"/>
-        <w:ind w:right="-567"/>
         <w:jc w:val="center"/>
         <w:rPr>
           <w:rFonts w:ascii="Arial Narrow" w:hAnsi="Arial Narrow" w:cs="Calibri"/>
@@ -4664,7 +4540,6 @@
           <w:lang w:val="en-US"/>
         </w:rPr>
       </w:pPr>
-      <w:proofErr w:type="gramStart"/>
       <w:r>
         <w:rPr>
           <w:rFonts w:ascii="Arial Narrow" w:hAnsi="Arial Narrow" w:cs="Calibri"/>
@@ -4673,19 +4548,7 @@
           <w:szCs w:val="22"/>
           <w:lang w:val="en-US"/>
         </w:rPr>
-        <w:lastRenderedPageBreak/>
-        <w:t>C  A</w:t>
-      </w:r>
-      <w:proofErr w:type="gramEnd"/>
-      <w:r>
-        <w:rPr>
-          <w:rFonts w:ascii="Arial Narrow" w:hAnsi="Arial Narrow" w:cs="Calibri"/>
-          <w:b/>
-          <w:bCs/>
-          <w:szCs w:val="22"/>
-          <w:lang w:val="en-US"/>
-        </w:rPr>
-        <w:t xml:space="preserve">  R  T  A      </w:t>
+        <w:t xml:space="preserve">C  A  R  T  A      </w:t>
       </w:r>
       <w:proofErr w:type="spellStart"/>
       <w:r>
@@ -5311,6 +5174,800 @@
     <w:p>
       <w:pPr>
         <w:pStyle w:val="p5"/>
+        <w:ind w:left="-567" w:right="-567"/>
+        <w:jc w:val="center"/>
+        <w:rPr>
+          <w:rFonts w:ascii="Arial Narrow" w:hAnsi="Arial Narrow" w:cs="Calibri"/>
+          <w:b/>
+          <w:bCs/>
+          <w:szCs w:val="22"/>
+        </w:rPr>
+      </w:pPr>
+      <w:r>
+        <w:rPr>
+          <w:rFonts w:ascii="Arial Narrow" w:hAnsi="Arial Narrow" w:cs="Calibri"/>
+          <w:b/>
+          <w:bCs/>
+          <w:szCs w:val="22"/>
+        </w:rPr>
+        <w:t>A t e n t a m e n t e.</w:t>
+      </w:r>
+    </w:p>
+    <w:p>
+      <w:pPr>
+        <w:pStyle w:val="p5"/>
+        <w:ind w:left="-567" w:right="-567"/>
+        <w:jc w:val="center"/>
+        <w:rPr>
+          <w:rFonts w:ascii="Arial Narrow" w:hAnsi="Arial Narrow" w:cs="Calibri"/>
+          <w:b/>
+          <w:bCs/>
+          <w:szCs w:val="22"/>
+        </w:rPr>
+      </w:pPr>
+    </w:p>
+    <w:p>
+      <w:pPr>
+        <w:pStyle w:val="p5"/>
+        <w:ind w:left="-567" w:right="-567"/>
+        <w:jc w:val="center"/>
+        <w:rPr>
+          <w:rFonts w:ascii="Arial Narrow" w:hAnsi="Arial Narrow" w:cs="Calibri"/>
+          <w:b/>
+          <w:bCs/>
+          <w:szCs w:val="22"/>
+        </w:rPr>
+      </w:pPr>
+    </w:p>
+    <w:p>
+      <w:pPr>
+        <w:pStyle w:val="p5"/>
+        <w:ind w:left="-567" w:right="-567"/>
+        <w:jc w:val="center"/>
+        <w:rPr>
+          <w:rFonts w:ascii="Arial Narrow" w:hAnsi="Arial Narrow" w:cs="Calibri"/>
+          <w:b/>
+          <w:bCs/>
+          <w:szCs w:val="22"/>
+        </w:rPr>
+      </w:pPr>
+      <w:r>
+        <w:rPr>
+          <w:rFonts w:ascii="Arial Narrow" w:hAnsi="Arial Narrow" w:cs="Calibri"/>
+          <w:b/>
+          <w:bCs/>
+          <w:szCs w:val="22"/>
+        </w:rPr>
+        <w:t>_______________________________________________</w:t>
+      </w:r>
+    </w:p>
+    <w:p>
+      <w:pPr>
+        <w:pStyle w:val="p5"/>
+        <w:ind w:left="-567" w:right="-567"/>
+        <w:jc w:val="center"/>
+        <w:rPr>
+          <w:rFonts w:ascii="Arial Narrow" w:hAnsi="Arial Narrow" w:cs="Calibri"/>
+          <w:b/>
+          <w:bCs/>
+          <w:szCs w:val="22"/>
+        </w:rPr>
+      </w:pPr>
+    </w:p>
+    <w:p>
+      <w:pPr>
+        <w:pStyle w:val="p5"/>
+        <w:ind w:left="-567" w:right="-567"/>
+        <w:jc w:val="center"/>
+        <w:rPr>
+          <w:rFonts w:ascii="Arial Narrow" w:hAnsi="Arial Narrow" w:cs="Calibri"/>
+          <w:b/>
+          <w:bCs/>
+          <w:sz w:val="22"/>
+          <w:szCs w:val="22"/>
+        </w:rPr>
+      </w:pPr>
+      <w:r>
+        <w:rPr>
+          <w:rFonts w:ascii="Arial Narrow" w:hAnsi="Arial Narrow" w:cs="Calibri"/>
+          <w:b/>
+          <w:bCs/>
+          <w:szCs w:val="22"/>
+        </w:rPr>
+        <w:t>C.</w:t>
+      </w:r>
+      <w:r>
+        <w:rPr>
+          <w:rFonts w:ascii="Arial Narrow" w:hAnsi="Arial Narrow" w:cs="Calibri"/>
+          <w:b/>
+          <w:bCs/>
+          <w:sz w:val="22"/>
+          <w:szCs w:val="22"/>
+        </w:rPr>
+        <w:t xml:space="preserve"> </w:t>
+      </w:r>
+      <w:r>
+        <w:rPr>
+          <w:rFonts w:ascii="Arial Narrow" w:hAnsi="Arial Narrow" w:cs="Calibri"/>
+          <w:b/>
+          <w:bCs/>
+          <w:sz w:val="22"/>
+          <w:szCs w:val="22"/>
+        </w:rPr>
+        <w:t>JESUS SALGADO NAIME</w:t>
+      </w:r>
+    </w:p>
+    <w:p>
+      <w:pPr>
+        <w:pStyle w:val="p5"/>
+        <w:ind w:left="-567" w:right="-567"/>
+        <w:jc w:val="center"/>
+        <w:rPr>
+          <w:rFonts w:ascii="Arial Narrow" w:hAnsi="Arial Narrow" w:cs="Calibri"/>
+          <w:b/>
+          <w:bCs/>
+        </w:rPr>
+      </w:pPr>
+    </w:p>
+    <w:p>
+      <w:pPr>
+        <w:pStyle w:val="p5"/>
+        <w:ind w:left="-567" w:right="-567"/>
+        <w:jc w:val="center"/>
+        <w:rPr>
+          <w:rFonts w:ascii="Arial Narrow" w:hAnsi="Arial Narrow" w:cs="Calibri"/>
+          <w:b/>
+          <w:bCs/>
+        </w:rPr>
+      </w:pPr>
+      <w:r>
+        <w:rPr>
+          <w:rFonts w:ascii="Arial Narrow" w:hAnsi="Arial Narrow" w:cs="Calibri"/>
+          <w:b/>
+          <w:bCs/>
+        </w:rPr>
+        <w:t>ADMINISTRADOR ÚNICO DE</w:t>
+      </w:r>
+    </w:p>
+    <w:p>
+      <w:pPr>
+        <w:pStyle w:val="p5"/>
+        <w:ind w:left="-567" w:right="-567"/>
+        <w:jc w:val="center"/>
+        <w:rPr>
+          <w:rFonts w:ascii="Arial Narrow" w:hAnsi="Arial Narrow" w:cs="Calibri"/>
+          <w:b/>
+          <w:bCs/>
+        </w:rPr>
+      </w:pPr>
+      <w:r>
+        <w:rPr>
+          <w:rFonts w:ascii="Arial Narrow" w:hAnsi="Arial Narrow" w:cs="Calibri"/>
+          <w:b/>
+          <w:bCs/>
+        </w:rPr>
+        <w:t xml:space="preserve"> </w:t>
+      </w:r>
+      <w:r>
+        <w:rPr>
+          <w:rFonts w:ascii="Arial Narrow" w:hAnsi="Arial Narrow" w:cs="Calibri"/>
+          <w:b/>
+          <w:bCs/>
+        </w:rPr>
+        <w:t>“</w:t>
+      </w:r>
+      <w:r>
+        <w:rPr>
+          <w:rFonts w:ascii="Arial Narrow" w:hAnsi="Arial Narrow" w:cs="Calibri"/>
+          <w:b/>
+          <w:bCs/>
+        </w:rPr>
+        <w:t>ALIANZA EMPRESARIAL TECAMAC</w:t>
+      </w:r>
+      <w:r>
+        <w:rPr>
+          <w:rFonts w:ascii="Arial Narrow" w:hAnsi="Arial Narrow" w:cs="Calibri"/>
+          <w:b/>
+          <w:bCs/>
+        </w:rPr>
+        <w:t>”, S.A. DE C.V.</w:t>
+      </w:r>
+    </w:p>
+    <w:p>
+      <w:pPr>
+        <w:pStyle w:val="p5"/>
+        <w:ind w:left="-567" w:right="-567"/>
+        <w:jc w:val="center"/>
+        <w:rPr>
+          <w:rFonts w:ascii="Arial Narrow" w:hAnsi="Arial Narrow" w:cs="Calibri"/>
+          <w:b/>
+          <w:bCs/>
+        </w:rPr>
+      </w:pPr>
+    </w:p>
+    <w:p>
+      <w:pPr>
+        <w:pStyle w:val="p5"/>
+        <w:ind w:left="-567" w:right="-567"/>
+        <w:jc w:val="center"/>
+        <w:rPr>
+          <w:rFonts w:ascii="Arial Narrow" w:hAnsi="Arial Narrow" w:cs="Calibri"/>
+          <w:b/>
+          <w:bCs/>
+        </w:rPr>
+      </w:pPr>
+    </w:p>
+    <w:p>
+      <w:pPr>
+        <w:pStyle w:val="p5"/>
+        <w:ind w:left="-567" w:right="-567"/>
+        <w:rPr>
+          <w:rFonts w:ascii="Arial Narrow" w:hAnsi="Arial Narrow" w:cs="Calibri"/>
+          <w:b/>
+          <w:bCs/>
+          <w:szCs w:val="22"/>
+        </w:rPr>
+      </w:pPr>
+      <w:r>
+        <w:rPr>
+          <w:rFonts w:ascii="Arial Narrow" w:hAnsi="Arial Narrow" w:cs="Calibri"/>
+          <w:b/>
+          <w:bCs/>
+          <w:szCs w:val="22"/>
+        </w:rPr>
+        <w:t>RATIFICACIÓN Y ACEPTACIÓN DEL TRABAJADOR:</w:t>
+      </w:r>
+    </w:p>
+    <w:p>
+      <w:pPr>
+        <w:pStyle w:val="p5"/>
+        <w:ind w:left="-567" w:right="-567"/>
+        <w:rPr>
+          <w:rFonts w:ascii="Arial Narrow" w:hAnsi="Arial Narrow" w:cs="Calibri"/>
+          <w:b/>
+          <w:bCs/>
+          <w:szCs w:val="22"/>
+        </w:rPr>
+      </w:pPr>
+    </w:p>
+    <w:p>
+      <w:pPr>
+        <w:pStyle w:val="p5"/>
+        <w:ind w:left="-567" w:right="-567"/>
+        <w:rPr>
+          <w:rFonts w:ascii="Arial Narrow" w:hAnsi="Arial Narrow" w:cs="Calibri"/>
+          <w:bCs/>
+          <w:szCs w:val="22"/>
+        </w:rPr>
+      </w:pPr>
+      <w:r>
+        <w:rPr>
+          <w:rFonts w:ascii="Arial Narrow" w:hAnsi="Arial Narrow" w:cs="Calibri"/>
+          <w:bCs/>
+          <w:szCs w:val="22"/>
+        </w:rPr>
+        <w:t xml:space="preserve">AL FIRMAR LA PRESENTE ACEPTO DESEMPEÑARME COMO TRABAJADOR EN MI CALIDAD DE </w:t>
+      </w:r>
+      <w:r>
+        <w:rPr>
+          <w:rFonts w:ascii="Arial Narrow" w:hAnsi="Arial Narrow" w:cs="Calibri"/>
+          <w:b/>
+          <w:bCs/>
+          <w:noProof/>
+        </w:rPr>
+        <w:t>${</w:t>
+      </w:r>
+      <w:r>
+        <w:rPr>
+          <w:rFonts w:ascii="Arial Narrow" w:hAnsi="Arial Narrow" w:cs="Calibri"/>
+          <w:b/>
+          <w:bCs/>
+          <w:noProof/>
+        </w:rPr>
+        <w:t>PUESTO</w:t>
+      </w:r>
+      <w:r>
+        <w:rPr>
+          <w:rFonts w:ascii="Arial Narrow" w:hAnsi="Arial Narrow" w:cs="Calibri"/>
+          <w:b/>
+          <w:bCs/>
+          <w:noProof/>
+        </w:rPr>
+        <w:t>}</w:t>
+      </w:r>
+      <w:r>
+        <w:rPr>
+          <w:rFonts w:ascii="Arial Narrow" w:hAnsi="Arial Narrow" w:cs="Calibri"/>
+          <w:b/>
+          <w:bCs/>
+          <w:noProof/>
+        </w:rPr>
+        <w:t xml:space="preserve">, EN </w:t>
+      </w:r>
+      <w:r>
+        <w:rPr>
+          <w:rFonts w:ascii="Arial Narrow" w:hAnsi="Arial Narrow" w:cs="Calibri"/>
+          <w:b/>
+          <w:bCs/>
+          <w:noProof/>
+        </w:rPr>
+        <w:t xml:space="preserve">EL CENTRO DE TRABAJO </w:t>
+      </w:r>
+      <w:r>
+        <w:rPr>
+          <w:rFonts w:ascii="Arial Narrow" w:hAnsi="Arial Narrow" w:cs="Calibri"/>
+          <w:b/>
+          <w:bCs/>
+          <w:noProof/>
+        </w:rPr>
+        <w:t>${</w:t>
+      </w:r>
+      <w:r>
+        <w:rPr>
+          <w:rFonts w:ascii="Arial Narrow" w:hAnsi="Arial Narrow" w:cs="Calibri"/>
+          <w:b/>
+          <w:bCs/>
+          <w:noProof/>
+        </w:rPr>
+        <w:t>SUCURSAL</w:t>
+      </w:r>
+      <w:r>
+        <w:rPr>
+          <w:rFonts w:ascii="Arial Narrow" w:hAnsi="Arial Narrow" w:cs="Calibri"/>
+          <w:b/>
+          <w:bCs/>
+          <w:noProof/>
+        </w:rPr>
+        <w:t>}</w:t>
+      </w:r>
+      <w:r>
+        <w:rPr>
+          <w:rFonts w:ascii="Arial Narrow" w:hAnsi="Arial Narrow" w:cs="Calibri"/>
+          <w:b/>
+          <w:bCs/>
+          <w:noProof/>
+        </w:rPr>
+        <w:t xml:space="preserve"> </w:t>
+      </w:r>
+      <w:r>
+        <w:rPr>
+          <w:rFonts w:ascii="Arial Narrow" w:hAnsi="Arial Narrow" w:cs="Calibri"/>
+          <w:b/>
+          <w:bCs/>
+          <w:noProof/>
+        </w:rPr>
+        <w:t xml:space="preserve">UBICADO EN </w:t>
+      </w:r>
+      <w:r>
+        <w:rPr>
+          <w:rFonts w:ascii="Arial Narrow" w:hAnsi="Arial Narrow" w:cs="Calibri"/>
+          <w:b/>
+          <w:bCs/>
+          <w:noProof/>
+        </w:rPr>
+        <w:t>EL DOMICILIO SEÑALADO COMO</w:t>
+      </w:r>
+      <w:r>
+        <w:rPr>
+          <w:rFonts w:ascii="Arial Narrow" w:hAnsi="Arial Narrow" w:cs="Calibri"/>
+          <w:b/>
+          <w:bCs/>
+          <w:noProof/>
+        </w:rPr>
+        <w:t xml:space="preserve"> </w:t>
+      </w:r>
+      <w:r>
+        <w:rPr>
+          <w:rFonts w:ascii="Arial Narrow" w:hAnsi="Arial Narrow" w:cs="Calibri"/>
+          <w:b/>
+          <w:bCs/>
+          <w:noProof/>
+        </w:rPr>
+        <w:t xml:space="preserve"> </w:t>
+      </w:r>
+      <w:r>
+        <w:rPr>
+          <w:rFonts w:ascii="Arial Narrow" w:hAnsi="Arial Narrow" w:cs="Calibri"/>
+          <w:b/>
+          <w:bCs/>
+          <w:noProof/>
+        </w:rPr>
+        <w:t>${</w:t>
+      </w:r>
+      <w:r>
+        <w:rPr>
+          <w:rFonts w:ascii="Arial Narrow" w:hAnsi="Arial Narrow" w:cs="Calibri"/>
+          <w:b/>
+          <w:bCs/>
+          <w:noProof/>
+        </w:rPr>
+        <w:t>DOMICILIOSUCURSAL</w:t>
+      </w:r>
+      <w:r>
+        <w:rPr>
+          <w:rFonts w:ascii="Arial Narrow" w:hAnsi="Arial Narrow" w:cs="Calibri"/>
+          <w:b/>
+          <w:bCs/>
+          <w:noProof/>
+        </w:rPr>
+        <w:t>}</w:t>
+      </w:r>
+      <w:r>
+        <w:rPr>
+          <w:rFonts w:ascii="Arial Narrow" w:hAnsi="Arial Narrow" w:cs="Calibri"/>
+          <w:b/>
+          <w:bCs/>
+          <w:noProof/>
+        </w:rPr>
+        <w:t>.</w:t>
+      </w:r>
+    </w:p>
+    <w:p>
+      <w:pPr>
+        <w:pStyle w:val="p5"/>
+        <w:ind w:left="-567" w:right="-567"/>
+        <w:rPr>
+          <w:rFonts w:ascii="Arial Narrow" w:hAnsi="Arial Narrow" w:cs="Calibri"/>
+          <w:b/>
+          <w:bCs/>
+          <w:szCs w:val="22"/>
+        </w:rPr>
+      </w:pPr>
+    </w:p>
+    <w:p>
+      <w:pPr>
+        <w:pStyle w:val="p5"/>
+        <w:ind w:left="-567" w:right="-567"/>
+        <w:rPr>
+          <w:rFonts w:ascii="Arial Narrow" w:hAnsi="Arial Narrow" w:cs="Calibri"/>
+          <w:b/>
+          <w:bCs/>
+          <w:sz w:val="22"/>
+          <w:szCs w:val="22"/>
+        </w:rPr>
+      </w:pPr>
+    </w:p>
+    <w:p>
+      <w:pPr>
+        <w:pStyle w:val="p5"/>
+        <w:ind w:left="-567" w:right="-567"/>
+        <w:rPr>
+          <w:rFonts w:ascii="Arial Narrow" w:hAnsi="Arial Narrow" w:cs="Calibri"/>
+          <w:b/>
+          <w:bCs/>
+          <w:sz w:val="22"/>
+          <w:szCs w:val="22"/>
+        </w:rPr>
+      </w:pPr>
+    </w:p>
+    <w:p>
+      <w:pPr>
+        <w:pStyle w:val="p5"/>
+        <w:ind w:left="-567" w:right="-567"/>
+        <w:rPr>
+          <w:rFonts w:ascii="Arial Narrow" w:hAnsi="Arial Narrow" w:cs="Calibri"/>
+          <w:b/>
+          <w:bCs/>
+          <w:sz w:val="22"/>
+          <w:szCs w:val="22"/>
+        </w:rPr>
+      </w:pPr>
+    </w:p>
+    <w:p>
+      <w:pPr>
+        <w:pStyle w:val="p5"/>
+        <w:ind w:left="-567" w:right="-567"/>
+        <w:rPr>
+          <w:rFonts w:ascii="Arial Narrow" w:hAnsi="Arial Narrow" w:cs="Calibri"/>
+          <w:b/>
+          <w:bCs/>
+          <w:sz w:val="22"/>
+          <w:szCs w:val="22"/>
+        </w:rPr>
+      </w:pPr>
+    </w:p>
+    <w:p>
+      <w:pPr>
+        <w:pStyle w:val="p5"/>
+        <w:ind w:left="-567" w:right="-567"/>
+        <w:rPr>
+          <w:rFonts w:ascii="Arial Narrow" w:hAnsi="Arial Narrow" w:cs="Calibri"/>
+          <w:b/>
+          <w:bCs/>
+          <w:sz w:val="22"/>
+          <w:szCs w:val="22"/>
+        </w:rPr>
+      </w:pPr>
+    </w:p>
+    <w:p>
+      <w:pPr>
+        <w:pStyle w:val="p5"/>
+        <w:ind w:left="-567" w:right="-567"/>
+        <w:rPr>
+          <w:rFonts w:ascii="Arial Narrow" w:hAnsi="Arial Narrow" w:cs="Calibri"/>
+          <w:b/>
+          <w:bCs/>
+          <w:sz w:val="22"/>
+          <w:szCs w:val="22"/>
+        </w:rPr>
+      </w:pPr>
+    </w:p>
+    <w:p>
+      <w:pPr>
+        <w:pStyle w:val="p5"/>
+        <w:ind w:left="-567" w:right="-567"/>
+        <w:rPr>
+          <w:rFonts w:ascii="Arial Narrow" w:hAnsi="Arial Narrow" w:cs="Calibri"/>
+          <w:b/>
+          <w:bCs/>
+          <w:sz w:val="22"/>
+          <w:szCs w:val="22"/>
+        </w:rPr>
+      </w:pPr>
+    </w:p>
+    <w:p>
+      <w:pPr>
+        <w:pStyle w:val="p5"/>
+        <w:ind w:left="-567" w:right="-567"/>
+        <w:rPr>
+          <w:rFonts w:ascii="Arial Narrow" w:hAnsi="Arial Narrow" w:cs="Calibri"/>
+          <w:b/>
+          <w:bCs/>
+          <w:sz w:val="22"/>
+          <w:szCs w:val="22"/>
+        </w:rPr>
+      </w:pPr>
+    </w:p>
+    <w:p>
+      <w:pPr>
+        <w:pStyle w:val="p5"/>
+        <w:ind w:left="-567" w:right="-567"/>
+        <w:rPr>
+          <w:rFonts w:ascii="Arial Narrow" w:hAnsi="Arial Narrow" w:cs="Calibri"/>
+          <w:b/>
+          <w:bCs/>
+          <w:sz w:val="22"/>
+          <w:szCs w:val="22"/>
+        </w:rPr>
+      </w:pPr>
+    </w:p>
+    <w:p>
+      <w:pPr>
+        <w:pStyle w:val="p5"/>
+        <w:ind w:left="-567" w:right="-567"/>
+        <w:rPr>
+          <w:rFonts w:ascii="Arial Narrow" w:hAnsi="Arial Narrow" w:cs="Calibri"/>
+          <w:b/>
+          <w:bCs/>
+          <w:sz w:val="22"/>
+          <w:szCs w:val="22"/>
+        </w:rPr>
+      </w:pPr>
+    </w:p>
+    <w:p>
+      <w:pPr>
+        <w:pStyle w:val="p5"/>
+        <w:ind w:left="-567" w:right="-567"/>
+        <w:rPr>
+          <w:rFonts w:ascii="Arial Narrow" w:hAnsi="Arial Narrow" w:cs="Calibri"/>
+          <w:b/>
+          <w:bCs/>
+          <w:sz w:val="22"/>
+          <w:szCs w:val="22"/>
+        </w:rPr>
+      </w:pPr>
+    </w:p>
+    <w:p>
+      <w:pPr>
+        <w:pStyle w:val="p5"/>
+        <w:ind w:left="-567" w:right="-567"/>
+        <w:rPr>
+          <w:rFonts w:ascii="Arial Narrow" w:hAnsi="Arial Narrow" w:cs="Calibri"/>
+          <w:b/>
+          <w:bCs/>
+          <w:sz w:val="22"/>
+          <w:szCs w:val="22"/>
+        </w:rPr>
+      </w:pPr>
+    </w:p>
+    <w:p>
+      <w:pPr>
+        <w:pStyle w:val="p5"/>
+        <w:ind w:left="-567" w:right="-567"/>
+        <w:rPr>
+          <w:rFonts w:ascii="Arial Narrow" w:hAnsi="Arial Narrow" w:cs="Calibri"/>
+          <w:b/>
+          <w:bCs/>
+          <w:sz w:val="22"/>
+          <w:szCs w:val="22"/>
+        </w:rPr>
+      </w:pPr>
+    </w:p>
+    <w:p>
+      <w:pPr>
+        <w:pStyle w:val="p5"/>
+        <w:ind w:left="-567" w:right="-567"/>
+        <w:rPr>
+          <w:rFonts w:ascii="Arial Narrow" w:hAnsi="Arial Narrow" w:cs="Calibri"/>
+          <w:b/>
+          <w:bCs/>
+          <w:sz w:val="22"/>
+          <w:szCs w:val="22"/>
+        </w:rPr>
+      </w:pPr>
+    </w:p>
+    <w:p>
+      <w:pPr>
+        <w:pStyle w:val="p5"/>
+        <w:ind w:left="-567" w:right="-567"/>
+        <w:rPr>
+          <w:rFonts w:ascii="Arial Narrow" w:hAnsi="Arial Narrow" w:cs="Calibri"/>
+          <w:b/>
+          <w:bCs/>
+          <w:sz w:val="22"/>
+          <w:szCs w:val="22"/>
+        </w:rPr>
+      </w:pPr>
+    </w:p>
+    <w:p>
+      <w:pPr>
+        <w:pStyle w:val="p5"/>
+        <w:ind w:left="-567" w:right="-567"/>
+        <w:rPr>
+          <w:rFonts w:ascii="Arial Narrow" w:hAnsi="Arial Narrow" w:cs="Calibri"/>
+          <w:b/>
+          <w:bCs/>
+          <w:sz w:val="22"/>
+          <w:szCs w:val="22"/>
+        </w:rPr>
+      </w:pPr>
+    </w:p>
+    <w:p>
+      <w:pPr>
+        <w:pStyle w:val="p5"/>
+        <w:ind w:left="-567" w:right="-567"/>
+        <w:rPr>
+          <w:rFonts w:ascii="Arial Narrow" w:hAnsi="Arial Narrow" w:cs="Calibri"/>
+          <w:b/>
+          <w:bCs/>
+          <w:sz w:val="22"/>
+          <w:szCs w:val="22"/>
+        </w:rPr>
+      </w:pPr>
+    </w:p>
+    <w:p>
+      <w:pPr>
+        <w:pStyle w:val="p5"/>
+        <w:ind w:left="-567" w:right="-567"/>
+        <w:rPr>
+          <w:rFonts w:ascii="Arial Narrow" w:hAnsi="Arial Narrow" w:cs="Calibri"/>
+          <w:b/>
+          <w:bCs/>
+          <w:sz w:val="22"/>
+          <w:szCs w:val="22"/>
+        </w:rPr>
+      </w:pPr>
+    </w:p>
+    <w:p>
+      <w:pPr>
+        <w:pStyle w:val="p5"/>
+        <w:ind w:left="-567" w:right="-567"/>
+        <w:rPr>
+          <w:rFonts w:ascii="Arial Narrow" w:hAnsi="Arial Narrow" w:cs="Calibri"/>
+          <w:b/>
+          <w:bCs/>
+          <w:sz w:val="22"/>
+          <w:szCs w:val="22"/>
+        </w:rPr>
+      </w:pPr>
+    </w:p>
+    <w:p>
+      <w:pPr>
+        <w:pStyle w:val="p5"/>
+        <w:ind w:left="-567" w:right="-567"/>
+        <w:rPr>
+          <w:rFonts w:ascii="Arial Narrow" w:hAnsi="Arial Narrow" w:cs="Calibri"/>
+          <w:b/>
+          <w:bCs/>
+          <w:sz w:val="22"/>
+          <w:szCs w:val="22"/>
+        </w:rPr>
+      </w:pPr>
+    </w:p>
+    <w:p>
+      <w:pPr>
+        <w:pStyle w:val="p5"/>
+        <w:ind w:left="-567" w:right="-567"/>
+        <w:rPr>
+          <w:rFonts w:ascii="Arial Narrow" w:hAnsi="Arial Narrow" w:cs="Calibri"/>
+          <w:b/>
+          <w:bCs/>
+          <w:sz w:val="22"/>
+          <w:szCs w:val="22"/>
+        </w:rPr>
+      </w:pPr>
+    </w:p>
+    <w:p>
+      <w:pPr>
+        <w:pStyle w:val="p5"/>
+        <w:ind w:left="-567" w:right="-567"/>
+        <w:rPr>
+          <w:rFonts w:ascii="Arial Narrow" w:hAnsi="Arial Narrow" w:cs="Calibri"/>
+          <w:b/>
+          <w:bCs/>
+          <w:sz w:val="22"/>
+          <w:szCs w:val="22"/>
+        </w:rPr>
+      </w:pPr>
+    </w:p>
+    <w:p>
+      <w:pPr>
+        <w:pStyle w:val="p5"/>
+        <w:ind w:left="-567" w:right="-567"/>
+        <w:rPr>
+          <w:rFonts w:ascii="Arial Narrow" w:hAnsi="Arial Narrow" w:cs="Calibri"/>
+          <w:b/>
+          <w:bCs/>
+          <w:sz w:val="22"/>
+          <w:szCs w:val="22"/>
+        </w:rPr>
+      </w:pPr>
+    </w:p>
+    <w:p>
+      <w:pPr>
+        <w:pStyle w:val="p5"/>
+        <w:ind w:left="-567" w:right="-567"/>
+        <w:rPr>
+          <w:rFonts w:ascii="Arial Narrow" w:hAnsi="Arial Narrow" w:cs="Calibri"/>
+          <w:b/>
+          <w:bCs/>
+          <w:sz w:val="22"/>
+          <w:szCs w:val="22"/>
+        </w:rPr>
+      </w:pPr>
+    </w:p>
+    <w:p>
+      <w:pPr>
+        <w:pStyle w:val="p5"/>
+        <w:ind w:left="-567" w:right="-567"/>
+        <w:rPr>
+          <w:rFonts w:ascii="Arial Narrow" w:hAnsi="Arial Narrow" w:cs="Calibri"/>
+          <w:b/>
+          <w:bCs/>
+          <w:sz w:val="22"/>
+          <w:szCs w:val="22"/>
+        </w:rPr>
+      </w:pPr>
+    </w:p>
+    <w:p>
+      <w:pPr>
+        <w:pStyle w:val="p5"/>
+        <w:ind w:left="-567" w:right="-567"/>
+        <w:rPr>
+          <w:rFonts w:ascii="Arial Narrow" w:hAnsi="Arial Narrow" w:cs="Calibri"/>
+          <w:b/>
+          <w:bCs/>
+          <w:sz w:val="22"/>
+          <w:szCs w:val="22"/>
+        </w:rPr>
+      </w:pPr>
+    </w:p>
+    <w:p>
+      <w:pPr>
+        <w:pStyle w:val="p5"/>
+        <w:ind w:left="-567" w:right="-567"/>
+        <w:rPr>
+          <w:rFonts w:ascii="Arial Narrow" w:hAnsi="Arial Narrow" w:cs="Calibri"/>
+          <w:b/>
+          <w:bCs/>
+          <w:sz w:val="22"/>
+          <w:szCs w:val="22"/>
+        </w:rPr>
+      </w:pPr>
+    </w:p>
+    <w:p>
+      <w:pPr>
+        <w:pStyle w:val="p5"/>
         <w:ind w:right="-567"/>
         <w:rPr>
           <w:rFonts w:ascii="Arial Narrow" w:hAnsi="Arial Narrow" w:cs="Calibri"/>
@@ -5325,6 +5982,71 @@
       <w:pPr>
         <w:pStyle w:val="p5"/>
         <w:ind w:left="-567" w:right="-567"/>
+        <w:rPr>
+          <w:rFonts w:ascii="Arial Narrow" w:hAnsi="Arial Narrow" w:cs="Calibri"/>
+          <w:b/>
+          <w:bCs/>
+          <w:sz w:val="22"/>
+          <w:szCs w:val="22"/>
+        </w:rPr>
+      </w:pPr>
+    </w:p>
+    <w:p>
+      <w:pPr>
+        <w:pStyle w:val="p5"/>
+        <w:ind w:right="-567"/>
+        <w:rPr>
+          <w:rFonts w:ascii="Arial Narrow" w:hAnsi="Arial Narrow" w:cs="Calibri"/>
+          <w:b/>
+          <w:bCs/>
+          <w:sz w:val="22"/>
+          <w:szCs w:val="22"/>
+        </w:rPr>
+      </w:pPr>
+    </w:p>
+    <w:p>
+      <w:pPr>
+        <w:pStyle w:val="p5"/>
+        <w:ind w:right="-567"/>
+        <w:rPr>
+          <w:rFonts w:ascii="Arial Narrow" w:hAnsi="Arial Narrow" w:cs="Calibri"/>
+          <w:b/>
+          <w:bCs/>
+          <w:sz w:val="22"/>
+          <w:szCs w:val="22"/>
+        </w:rPr>
+      </w:pPr>
+    </w:p>
+    <w:p>
+      <w:pPr>
+        <w:pStyle w:val="p5"/>
+        <w:ind w:right="-567"/>
+        <w:rPr>
+          <w:rFonts w:ascii="Arial Narrow" w:hAnsi="Arial Narrow" w:cs="Calibri"/>
+          <w:b/>
+          <w:bCs/>
+          <w:sz w:val="22"/>
+          <w:szCs w:val="22"/>
+        </w:rPr>
+      </w:pPr>
+    </w:p>
+    <w:p>
+      <w:pPr>
+        <w:pStyle w:val="p5"/>
+        <w:ind w:left="-567" w:right="-567"/>
+        <w:rPr>
+          <w:rFonts w:ascii="Arial Narrow" w:hAnsi="Arial Narrow" w:cs="Calibri"/>
+          <w:b/>
+          <w:bCs/>
+          <w:sz w:val="22"/>
+          <w:szCs w:val="22"/>
+        </w:rPr>
+      </w:pPr>
+    </w:p>
+    <w:p>
+      <w:pPr>
+        <w:pStyle w:val="p5"/>
+        <w:ind w:left="-567" w:right="-567"/>
         <w:jc w:val="center"/>
         <w:rPr>
           <w:rFonts w:ascii="Arial Narrow" w:hAnsi="Arial Narrow" w:cs="Calibri"/>
@@ -5340,7 +6062,7 @@
           <w:bCs/>
           <w:szCs w:val="22"/>
         </w:rPr>
-        <w:t>A t e n t a m e n t e.</w:t>
+        <w:t>______________________________________________</w:t>
       </w:r>
     </w:p>
     <w:p>
@@ -5359,19 +6081,56 @@
     <w:p>
       <w:pPr>
         <w:pStyle w:val="p5"/>
+        <w:spacing w:line="240" w:lineRule="auto"/>
         <w:ind w:left="-567" w:right="-567"/>
         <w:jc w:val="center"/>
         <w:rPr>
           <w:rFonts w:ascii="Arial Narrow" w:hAnsi="Arial Narrow" w:cs="Calibri"/>
           <w:b/>
-          <w:bCs/>
-          <w:szCs w:val="22"/>
-        </w:rPr>
-      </w:pPr>
-    </w:p>
-    <w:p>
-      <w:pPr>
-        <w:pStyle w:val="p5"/>
+          <w:noProof/>
+        </w:rPr>
+      </w:pPr>
+      <w:r>
+        <w:rPr>
+          <w:rFonts w:ascii="Arial Narrow" w:hAnsi="Arial Narrow" w:cs="Calibri"/>
+          <w:b/>
+          <w:bCs/>
+          <w:szCs w:val="22"/>
+        </w:rPr>
+        <w:t xml:space="preserve">C. </w:t>
+      </w:r>
+      <w:r>
+        <w:rPr>
+          <w:rFonts w:ascii="Arial Narrow" w:hAnsi="Arial Narrow" w:cs="Calibri"/>
+          <w:b/>
+          <w:bCs/>
+          <w:szCs w:val="22"/>
+        </w:rPr>
+        <w:t>${</w:t>
+      </w:r>
+      <w:r>
+        <w:rPr>
+          <w:rFonts w:ascii="Arial Narrow" w:hAnsi="Arial Narrow" w:cs="Calibri"/>
+          <w:b/>
+          <w:bCs/>
+          <w:szCs w:val="22"/>
+        </w:rPr>
+        <w:t>EMPLEADO</w:t>
+      </w:r>
+      <w:r>
+        <w:rPr>
+          <w:rFonts w:ascii="Arial Narrow" w:hAnsi="Arial Narrow" w:cs="Calibri"/>
+          <w:b/>
+          <w:bCs/>
+          <w:szCs w:val="22"/>
+        </w:rPr>
+        <w:t>}</w:t>
+      </w:r>
+    </w:p>
+    <w:p>
+      <w:pPr>
+        <w:pStyle w:val="p5"/>
+        <w:spacing w:line="240" w:lineRule="auto"/>
         <w:ind w:left="-567" w:right="-567"/>
         <w:jc w:val="center"/>
         <w:rPr>
@@ -5381,19 +6140,11 @@
           <w:szCs w:val="22"/>
         </w:rPr>
       </w:pPr>
-      <w:r>
-        <w:rPr>
-          <w:rFonts w:ascii="Arial Narrow" w:hAnsi="Arial Narrow" w:cs="Calibri"/>
-          <w:b/>
-          <w:bCs/>
-          <w:szCs w:val="22"/>
-        </w:rPr>
-        <w:t>_______________________________________________</w:t>
-      </w:r>
-    </w:p>
-    <w:p>
-      <w:pPr>
-        <w:pStyle w:val="p5"/>
+    </w:p>
+    <w:p>
+      <w:pPr>
+        <w:pStyle w:val="p5"/>
+        <w:spacing w:line="240" w:lineRule="auto"/>
         <w:ind w:left="-567" w:right="-567"/>
         <w:jc w:val="center"/>
         <w:rPr>
@@ -5407,1003 +6158,50 @@
     <w:p>
       <w:pPr>
         <w:pStyle w:val="p5"/>
+        <w:spacing w:line="240" w:lineRule="auto"/>
         <w:ind w:left="-567" w:right="-567"/>
         <w:jc w:val="center"/>
         <w:rPr>
           <w:rFonts w:ascii="Arial Narrow" w:hAnsi="Arial Narrow" w:cs="Calibri"/>
           <w:b/>
           <w:bCs/>
-          <w:sz w:val="22"/>
-          <w:szCs w:val="22"/>
-        </w:rPr>
-      </w:pPr>
-      <w:r>
-        <w:rPr>
-          <w:rFonts w:ascii="Arial Narrow" w:hAnsi="Arial Narrow" w:cs="Calibri"/>
-          <w:b/>
-          <w:bCs/>
-          <w:szCs w:val="22"/>
-        </w:rPr>
-        <w:t>C.</w:t>
-      </w:r>
-      <w:r>
-        <w:rPr>
-          <w:rFonts w:ascii="Arial Narrow" w:hAnsi="Arial Narrow" w:cs="Calibri"/>
-          <w:b/>
-          <w:bCs/>
-          <w:sz w:val="22"/>
-          <w:szCs w:val="22"/>
-        </w:rPr>
-        <w:t xml:space="preserve"> </w:t>
-      </w:r>
-      <w:r>
-        <w:rPr>
-          <w:rFonts w:ascii="Arial Narrow" w:hAnsi="Arial Narrow" w:cs="Calibri"/>
-          <w:b/>
-          <w:bCs/>
-          <w:sz w:val="22"/>
-          <w:szCs w:val="22"/>
-        </w:rPr>
-        <w:t>JESUS SALGADO NAIME</w:t>
-      </w:r>
-    </w:p>
-    <w:p>
-      <w:pPr>
-        <w:pStyle w:val="p5"/>
-        <w:ind w:left="-567" w:right="-567"/>
-        <w:jc w:val="center"/>
-        <w:rPr>
-          <w:rFonts w:ascii="Arial Narrow" w:hAnsi="Arial Narrow" w:cs="Calibri"/>
-          <w:b/>
-          <w:bCs/>
-        </w:rPr>
-      </w:pPr>
-    </w:p>
-    <w:p>
-      <w:pPr>
-        <w:pStyle w:val="p5"/>
-        <w:ind w:left="-567" w:right="-567"/>
-        <w:jc w:val="center"/>
-        <w:rPr>
-          <w:rFonts w:ascii="Arial Narrow" w:hAnsi="Arial Narrow" w:cs="Calibri"/>
-          <w:b/>
-          <w:bCs/>
-        </w:rPr>
-      </w:pPr>
-      <w:r>
-        <w:rPr>
-          <w:rFonts w:ascii="Arial Narrow" w:hAnsi="Arial Narrow" w:cs="Calibri"/>
-          <w:b/>
-          <w:bCs/>
-        </w:rPr>
-        <w:t>ADMINISTRADOR ÚNICO DE</w:t>
-      </w:r>
-    </w:p>
-    <w:p>
-      <w:pPr>
-        <w:pStyle w:val="p5"/>
-        <w:ind w:left="-567" w:right="-567"/>
-        <w:jc w:val="center"/>
-        <w:rPr>
-          <w:rFonts w:ascii="Arial Narrow" w:hAnsi="Arial Narrow" w:cs="Calibri"/>
-          <w:b/>
-          <w:bCs/>
-        </w:rPr>
-      </w:pPr>
-      <w:r>
-        <w:rPr>
-          <w:rFonts w:ascii="Arial Narrow" w:hAnsi="Arial Narrow" w:cs="Calibri"/>
-          <w:b/>
-          <w:bCs/>
-        </w:rPr>
-        <w:t xml:space="preserve"> </w:t>
-      </w:r>
-      <w:r>
-        <w:rPr>
-          <w:rFonts w:ascii="Arial Narrow" w:hAnsi="Arial Narrow" w:cs="Calibri"/>
-          <w:b/>
-          <w:bCs/>
-        </w:rPr>
-        <w:t>“</w:t>
-      </w:r>
-      <w:r>
-        <w:rPr>
-          <w:rFonts w:ascii="Arial Narrow" w:hAnsi="Arial Narrow" w:cs="Calibri"/>
-          <w:b/>
-          <w:bCs/>
-        </w:rPr>
-        <w:t>ALIANZA EMPRESARIAL TECAMAC</w:t>
-      </w:r>
-      <w:r>
-        <w:rPr>
-          <w:rFonts w:ascii="Arial Narrow" w:hAnsi="Arial Narrow" w:cs="Calibri"/>
-          <w:b/>
-          <w:bCs/>
-        </w:rPr>
-        <w:t>”, S.A. DE C.V.</w:t>
-      </w:r>
-    </w:p>
-    <w:p>
-      <w:pPr>
-        <w:pStyle w:val="p5"/>
-        <w:ind w:left="-567" w:right="-567"/>
-        <w:jc w:val="center"/>
-        <w:rPr>
-          <w:rFonts w:ascii="Arial Narrow" w:hAnsi="Arial Narrow" w:cs="Calibri"/>
-          <w:b/>
-          <w:bCs/>
-        </w:rPr>
-      </w:pPr>
-    </w:p>
-    <w:p>
-      <w:pPr>
-        <w:pStyle w:val="p5"/>
-        <w:ind w:left="-567" w:right="-567"/>
-        <w:jc w:val="center"/>
-        <w:rPr>
-          <w:rFonts w:ascii="Arial Narrow" w:hAnsi="Arial Narrow" w:cs="Calibri"/>
-          <w:b/>
-          <w:bCs/>
-        </w:rPr>
-      </w:pPr>
-    </w:p>
-    <w:p>
-      <w:pPr>
-        <w:pStyle w:val="p5"/>
-        <w:ind w:left="-567" w:right="-567"/>
-        <w:rPr>
-          <w:rFonts w:ascii="Arial Narrow" w:hAnsi="Arial Narrow" w:cs="Calibri"/>
-          <w:b/>
-          <w:bCs/>
-          <w:szCs w:val="22"/>
-        </w:rPr>
-      </w:pPr>
-      <w:r>
-        <w:rPr>
-          <w:rFonts w:ascii="Arial Narrow" w:hAnsi="Arial Narrow" w:cs="Calibri"/>
-          <w:b/>
-          <w:bCs/>
+          <w:szCs w:val="22"/>
+        </w:rPr>
+      </w:pPr>
+    </w:p>
+    <w:p>
+      <w:pPr>
+        <w:pStyle w:val="p5"/>
+        <w:ind w:left="-567" w:right="-567"/>
+        <w:rPr>
+          <w:rFonts w:ascii="Arial Narrow" w:hAnsi="Arial Narrow" w:cs="Calibri"/>
+          <w:b/>
+          <w:bCs/>
+          <w:szCs w:val="22"/>
+        </w:rPr>
+      </w:pPr>
+    </w:p>
+    <w:p>
+      <w:pPr>
+        <w:pStyle w:val="p5"/>
+        <w:ind w:left="-567" w:right="-567"/>
+        <w:rPr>
+          <w:rFonts w:ascii="Arial Narrow" w:hAnsi="Arial Narrow" w:cs="Calibri"/>
+          <w:b/>
+          <w:bCs/>
+          <w:sz w:val="28"/>
+          <w:szCs w:val="22"/>
+        </w:rPr>
+      </w:pPr>
+      <w:r>
+        <w:rPr>
+          <w:rFonts w:ascii="Arial Narrow" w:hAnsi="Arial Narrow" w:cs="Calibri"/>
+          <w:b/>
+          <w:bCs/>
+          <w:sz w:val="28"/>
           <w:szCs w:val="22"/>
         </w:rPr>
         <w:lastRenderedPageBreak/>
-        <w:t>RATIFICACIÓN Y ACEPTACIÓN DEL TRABAJADOR:</w:t>
-      </w:r>
-    </w:p>
-    <w:p>
-      <w:pPr>
-        <w:pStyle w:val="p5"/>
-        <w:ind w:left="-567" w:right="-567"/>
-        <w:rPr>
-          <w:rFonts w:ascii="Arial Narrow" w:hAnsi="Arial Narrow" w:cs="Calibri"/>
-          <w:b/>
-          <w:bCs/>
-          <w:szCs w:val="22"/>
-        </w:rPr>
-      </w:pPr>
-    </w:p>
-    <w:p>
-      <w:pPr>
-        <w:pStyle w:val="p5"/>
-        <w:ind w:left="-567" w:right="-567"/>
-        <w:rPr>
-          <w:rFonts w:ascii="Arial Narrow" w:hAnsi="Arial Narrow" w:cs="Calibri"/>
-          <w:bCs/>
-          <w:szCs w:val="22"/>
-        </w:rPr>
-      </w:pPr>
-      <w:r>
-        <w:rPr>
-          <w:rFonts w:ascii="Arial Narrow" w:hAnsi="Arial Narrow" w:cs="Calibri"/>
-          <w:bCs/>
-          <w:szCs w:val="22"/>
-        </w:rPr>
-        <w:t xml:space="preserve">AL FIRMAR LA PRESENTE ACEPTO DESEMPEÑARME COMO TRABAJADOR EN MI CALIDAD DE </w:t>
-      </w:r>
-      <w:r>
-        <w:rPr>
-          <w:rFonts w:ascii="Arial Narrow" w:hAnsi="Arial Narrow" w:cs="Calibri"/>
-          <w:b/>
-          <w:bCs/>
-          <w:noProof/>
-        </w:rPr>
-        <w:t>${</w:t>
-      </w:r>
-      <w:r>
-        <w:rPr>
-          <w:rFonts w:ascii="Arial Narrow" w:hAnsi="Arial Narrow" w:cs="Calibri"/>
-          <w:b/>
-          <w:bCs/>
-          <w:noProof/>
-        </w:rPr>
-        <w:t>PUESTO</w:t>
-      </w:r>
-      <w:r>
-        <w:rPr>
-          <w:rFonts w:ascii="Arial Narrow" w:hAnsi="Arial Narrow" w:cs="Calibri"/>
-          <w:b/>
-          <w:bCs/>
-          <w:noProof/>
-        </w:rPr>
-        <w:t>}</w:t>
-      </w:r>
-      <w:r>
-        <w:rPr>
-          <w:rFonts w:ascii="Arial Narrow" w:hAnsi="Arial Narrow" w:cs="Calibri"/>
-          <w:b/>
-          <w:bCs/>
-          <w:noProof/>
-        </w:rPr>
-        <w:t xml:space="preserve">, EN </w:t>
-      </w:r>
-      <w:r>
-        <w:rPr>
-          <w:rFonts w:ascii="Arial Narrow" w:hAnsi="Arial Narrow" w:cs="Calibri"/>
-          <w:b/>
-          <w:bCs/>
-          <w:noProof/>
-        </w:rPr>
-        <w:t xml:space="preserve">EL CENTRO DE TRABAJO </w:t>
-      </w:r>
-      <w:r>
-        <w:rPr>
-          <w:rFonts w:ascii="Arial Narrow" w:hAnsi="Arial Narrow" w:cs="Calibri"/>
-          <w:b/>
-          <w:bCs/>
-          <w:noProof/>
-        </w:rPr>
-        <w:t>${</w:t>
-      </w:r>
-      <w:r>
-        <w:rPr>
-          <w:rFonts w:ascii="Arial Narrow" w:hAnsi="Arial Narrow" w:cs="Calibri"/>
-          <w:b/>
-          <w:bCs/>
-          <w:noProof/>
-        </w:rPr>
-        <w:t>SUCURSAL</w:t>
-      </w:r>
-      <w:r>
-        <w:rPr>
-          <w:rFonts w:ascii="Arial Narrow" w:hAnsi="Arial Narrow" w:cs="Calibri"/>
-          <w:b/>
-          <w:bCs/>
-          <w:noProof/>
-        </w:rPr>
-        <w:t>}</w:t>
-      </w:r>
-      <w:r>
-        <w:rPr>
-          <w:rFonts w:ascii="Arial Narrow" w:hAnsi="Arial Narrow" w:cs="Calibri"/>
-          <w:b/>
-          <w:bCs/>
-          <w:noProof/>
-        </w:rPr>
-        <w:t xml:space="preserve"> </w:t>
-      </w:r>
-      <w:r>
-        <w:rPr>
-          <w:rFonts w:ascii="Arial Narrow" w:hAnsi="Arial Narrow" w:cs="Calibri"/>
-          <w:b/>
-          <w:bCs/>
-          <w:noProof/>
-        </w:rPr>
-        <w:t xml:space="preserve">UBICADO EN </w:t>
-      </w:r>
-      <w:r>
-        <w:rPr>
-          <w:rFonts w:ascii="Arial Narrow" w:hAnsi="Arial Narrow" w:cs="Calibri"/>
-          <w:b/>
-          <w:bCs/>
-          <w:noProof/>
-        </w:rPr>
-        <w:t>EL DOMICILIO SEÑALADO COMO</w:t>
-      </w:r>
-      <w:r>
-        <w:rPr>
-          <w:rFonts w:ascii="Arial Narrow" w:hAnsi="Arial Narrow" w:cs="Calibri"/>
-          <w:b/>
-          <w:bCs/>
-          <w:noProof/>
-        </w:rPr>
-        <w:t xml:space="preserve"> </w:t>
-      </w:r>
-      <w:r>
-        <w:rPr>
-          <w:rFonts w:ascii="Arial Narrow" w:hAnsi="Arial Narrow" w:cs="Calibri"/>
-          <w:b/>
-          <w:bCs/>
-          <w:noProof/>
-        </w:rPr>
-        <w:t xml:space="preserve"> </w:t>
-      </w:r>
-      <w:r>
-        <w:rPr>
-          <w:rFonts w:ascii="Arial Narrow" w:hAnsi="Arial Narrow" w:cs="Calibri"/>
-          <w:b/>
-          <w:bCs/>
-          <w:noProof/>
-        </w:rPr>
-        <w:t>${</w:t>
-      </w:r>
-      <w:r>
-        <w:rPr>
-          <w:rFonts w:ascii="Arial Narrow" w:hAnsi="Arial Narrow" w:cs="Calibri"/>
-          <w:b/>
-          <w:bCs/>
-          <w:noProof/>
-        </w:rPr>
-        <w:t>DOMICILIOSUCURSAL</w:t>
-      </w:r>
-      <w:r>
-        <w:rPr>
-          <w:rFonts w:ascii="Arial Narrow" w:hAnsi="Arial Narrow" w:cs="Calibri"/>
-          <w:b/>
-          <w:bCs/>
-          <w:noProof/>
-        </w:rPr>
-        <w:t>}</w:t>
-      </w:r>
-      <w:r>
-        <w:rPr>
-          <w:rFonts w:ascii="Arial Narrow" w:hAnsi="Arial Narrow" w:cs="Calibri"/>
-          <w:b/>
-          <w:bCs/>
-          <w:noProof/>
-        </w:rPr>
-        <w:t>.</w:t>
-      </w:r>
-    </w:p>
-    <w:p>
-      <w:pPr>
-        <w:pStyle w:val="p5"/>
-        <w:ind w:left="-567" w:right="-567"/>
-        <w:rPr>
-          <w:rFonts w:ascii="Arial Narrow" w:hAnsi="Arial Narrow" w:cs="Calibri"/>
-          <w:b/>
-          <w:bCs/>
-          <w:szCs w:val="22"/>
-        </w:rPr>
-      </w:pPr>
-    </w:p>
-    <w:p>
-      <w:pPr>
-        <w:pStyle w:val="p5"/>
-        <w:ind w:left="-567" w:right="-567"/>
-        <w:rPr>
-          <w:rFonts w:ascii="Arial Narrow" w:hAnsi="Arial Narrow" w:cs="Calibri"/>
-          <w:b/>
-          <w:bCs/>
-          <w:sz w:val="22"/>
-          <w:szCs w:val="22"/>
-        </w:rPr>
-      </w:pPr>
-    </w:p>
-    <w:p>
-      <w:pPr>
-        <w:pStyle w:val="p5"/>
-        <w:ind w:left="-567" w:right="-567"/>
-        <w:rPr>
-          <w:rFonts w:ascii="Arial Narrow" w:hAnsi="Arial Narrow" w:cs="Calibri"/>
-          <w:b/>
-          <w:bCs/>
-          <w:sz w:val="22"/>
-          <w:szCs w:val="22"/>
-        </w:rPr>
-      </w:pPr>
-    </w:p>
-    <w:p>
-      <w:pPr>
-        <w:pStyle w:val="p5"/>
-        <w:ind w:left="-567" w:right="-567"/>
-        <w:rPr>
-          <w:rFonts w:ascii="Arial Narrow" w:hAnsi="Arial Narrow" w:cs="Calibri"/>
-          <w:b/>
-          <w:bCs/>
-          <w:sz w:val="22"/>
-          <w:szCs w:val="22"/>
-        </w:rPr>
-      </w:pPr>
-    </w:p>
-    <w:p>
-      <w:pPr>
-        <w:pStyle w:val="p5"/>
-        <w:ind w:left="-567" w:right="-567"/>
-        <w:rPr>
-          <w:rFonts w:ascii="Arial Narrow" w:hAnsi="Arial Narrow" w:cs="Calibri"/>
-          <w:b/>
-          <w:bCs/>
-          <w:sz w:val="22"/>
-          <w:szCs w:val="22"/>
-        </w:rPr>
-      </w:pPr>
-    </w:p>
-    <w:p>
-      <w:pPr>
-        <w:pStyle w:val="p5"/>
-        <w:ind w:left="-567" w:right="-567"/>
-        <w:rPr>
-          <w:rFonts w:ascii="Arial Narrow" w:hAnsi="Arial Narrow" w:cs="Calibri"/>
-          <w:b/>
-          <w:bCs/>
-          <w:sz w:val="22"/>
-          <w:szCs w:val="22"/>
-        </w:rPr>
-      </w:pPr>
-    </w:p>
-    <w:p>
-      <w:pPr>
-        <w:pStyle w:val="p5"/>
-        <w:ind w:left="-567" w:right="-567"/>
-        <w:rPr>
-          <w:rFonts w:ascii="Arial Narrow" w:hAnsi="Arial Narrow" w:cs="Calibri"/>
-          <w:b/>
-          <w:bCs/>
-          <w:sz w:val="22"/>
-          <w:szCs w:val="22"/>
-        </w:rPr>
-      </w:pPr>
-    </w:p>
-    <w:p>
-      <w:pPr>
-        <w:pStyle w:val="p5"/>
-        <w:ind w:left="-567" w:right="-567"/>
-        <w:rPr>
-          <w:rFonts w:ascii="Arial Narrow" w:hAnsi="Arial Narrow" w:cs="Calibri"/>
-          <w:b/>
-          <w:bCs/>
-          <w:sz w:val="22"/>
-          <w:szCs w:val="22"/>
-        </w:rPr>
-      </w:pPr>
-    </w:p>
-    <w:p>
-      <w:pPr>
-        <w:pStyle w:val="p5"/>
-        <w:ind w:left="-567" w:right="-567"/>
-        <w:rPr>
-          <w:rFonts w:ascii="Arial Narrow" w:hAnsi="Arial Narrow" w:cs="Calibri"/>
-          <w:b/>
-          <w:bCs/>
-          <w:sz w:val="22"/>
-          <w:szCs w:val="22"/>
-        </w:rPr>
-      </w:pPr>
-    </w:p>
-    <w:p>
-      <w:pPr>
-        <w:pStyle w:val="p5"/>
-        <w:ind w:left="-567" w:right="-567"/>
-        <w:rPr>
-          <w:rFonts w:ascii="Arial Narrow" w:hAnsi="Arial Narrow" w:cs="Calibri"/>
-          <w:b/>
-          <w:bCs/>
-          <w:sz w:val="22"/>
-          <w:szCs w:val="22"/>
-        </w:rPr>
-      </w:pPr>
-    </w:p>
-    <w:p>
-      <w:pPr>
-        <w:pStyle w:val="p5"/>
-        <w:ind w:left="-567" w:right="-567"/>
-        <w:rPr>
-          <w:rFonts w:ascii="Arial Narrow" w:hAnsi="Arial Narrow" w:cs="Calibri"/>
-          <w:b/>
-          <w:bCs/>
-          <w:sz w:val="22"/>
-          <w:szCs w:val="22"/>
-        </w:rPr>
-      </w:pPr>
-    </w:p>
-    <w:p>
-      <w:pPr>
-        <w:pStyle w:val="p5"/>
-        <w:ind w:left="-567" w:right="-567"/>
-        <w:rPr>
-          <w:rFonts w:ascii="Arial Narrow" w:hAnsi="Arial Narrow" w:cs="Calibri"/>
-          <w:b/>
-          <w:bCs/>
-          <w:sz w:val="22"/>
-          <w:szCs w:val="22"/>
-        </w:rPr>
-      </w:pPr>
-    </w:p>
-    <w:p>
-      <w:pPr>
-        <w:pStyle w:val="p5"/>
-        <w:ind w:left="-567" w:right="-567"/>
-        <w:rPr>
-          <w:rFonts w:ascii="Arial Narrow" w:hAnsi="Arial Narrow" w:cs="Calibri"/>
-          <w:b/>
-          <w:bCs/>
-          <w:sz w:val="22"/>
-          <w:szCs w:val="22"/>
-        </w:rPr>
-      </w:pPr>
-    </w:p>
-    <w:p>
-      <w:pPr>
-        <w:pStyle w:val="p5"/>
-        <w:ind w:left="-567" w:right="-567"/>
-        <w:rPr>
-          <w:rFonts w:ascii="Arial Narrow" w:hAnsi="Arial Narrow" w:cs="Calibri"/>
-          <w:b/>
-          <w:bCs/>
-          <w:sz w:val="22"/>
-          <w:szCs w:val="22"/>
-        </w:rPr>
-      </w:pPr>
-    </w:p>
-    <w:p>
-      <w:pPr>
-        <w:pStyle w:val="p5"/>
-        <w:ind w:left="-567" w:right="-567"/>
-        <w:rPr>
-          <w:rFonts w:ascii="Arial Narrow" w:hAnsi="Arial Narrow" w:cs="Calibri"/>
-          <w:b/>
-          <w:bCs/>
-          <w:sz w:val="22"/>
-          <w:szCs w:val="22"/>
-        </w:rPr>
-      </w:pPr>
-    </w:p>
-    <w:p>
-      <w:pPr>
-        <w:pStyle w:val="p5"/>
-        <w:ind w:left="-567" w:right="-567"/>
-        <w:rPr>
-          <w:rFonts w:ascii="Arial Narrow" w:hAnsi="Arial Narrow" w:cs="Calibri"/>
-          <w:b/>
-          <w:bCs/>
-          <w:sz w:val="22"/>
-          <w:szCs w:val="22"/>
-        </w:rPr>
-      </w:pPr>
-    </w:p>
-    <w:p>
-      <w:pPr>
-        <w:pStyle w:val="p5"/>
-        <w:ind w:left="-567" w:right="-567"/>
-        <w:rPr>
-          <w:rFonts w:ascii="Arial Narrow" w:hAnsi="Arial Narrow" w:cs="Calibri"/>
-          <w:b/>
-          <w:bCs/>
-          <w:sz w:val="22"/>
-          <w:szCs w:val="22"/>
-        </w:rPr>
-      </w:pPr>
-    </w:p>
-    <w:p>
-      <w:pPr>
-        <w:pStyle w:val="p5"/>
-        <w:ind w:left="-567" w:right="-567"/>
-        <w:rPr>
-          <w:rFonts w:ascii="Arial Narrow" w:hAnsi="Arial Narrow" w:cs="Calibri"/>
-          <w:b/>
-          <w:bCs/>
-          <w:sz w:val="22"/>
-          <w:szCs w:val="22"/>
-        </w:rPr>
-      </w:pPr>
-    </w:p>
-    <w:p>
-      <w:pPr>
-        <w:pStyle w:val="p5"/>
-        <w:ind w:left="-567" w:right="-567"/>
-        <w:rPr>
-          <w:rFonts w:ascii="Arial Narrow" w:hAnsi="Arial Narrow" w:cs="Calibri"/>
-          <w:b/>
-          <w:bCs/>
-          <w:sz w:val="22"/>
-          <w:szCs w:val="22"/>
-        </w:rPr>
-      </w:pPr>
-    </w:p>
-    <w:p>
-      <w:pPr>
-        <w:pStyle w:val="p5"/>
-        <w:ind w:left="-567" w:right="-567"/>
-        <w:rPr>
-          <w:rFonts w:ascii="Arial Narrow" w:hAnsi="Arial Narrow" w:cs="Calibri"/>
-          <w:b/>
-          <w:bCs/>
-          <w:sz w:val="22"/>
-          <w:szCs w:val="22"/>
-        </w:rPr>
-      </w:pPr>
-    </w:p>
-    <w:p>
-      <w:pPr>
-        <w:pStyle w:val="p5"/>
-        <w:ind w:left="-567" w:right="-567"/>
-        <w:rPr>
-          <w:rFonts w:ascii="Arial Narrow" w:hAnsi="Arial Narrow" w:cs="Calibri"/>
-          <w:b/>
-          <w:bCs/>
-          <w:sz w:val="22"/>
-          <w:szCs w:val="22"/>
-        </w:rPr>
-      </w:pPr>
-    </w:p>
-    <w:p>
-      <w:pPr>
-        <w:pStyle w:val="p5"/>
-        <w:ind w:left="-567" w:right="-567"/>
-        <w:rPr>
-          <w:rFonts w:ascii="Arial Narrow" w:hAnsi="Arial Narrow" w:cs="Calibri"/>
-          <w:b/>
-          <w:bCs/>
-          <w:sz w:val="22"/>
-          <w:szCs w:val="22"/>
-        </w:rPr>
-      </w:pPr>
-    </w:p>
-    <w:p>
-      <w:pPr>
-        <w:pStyle w:val="p5"/>
-        <w:ind w:left="-567" w:right="-567"/>
-        <w:rPr>
-          <w:rFonts w:ascii="Arial Narrow" w:hAnsi="Arial Narrow" w:cs="Calibri"/>
-          <w:b/>
-          <w:bCs/>
-          <w:sz w:val="22"/>
-          <w:szCs w:val="22"/>
-        </w:rPr>
-      </w:pPr>
-    </w:p>
-    <w:p>
-      <w:pPr>
-        <w:pStyle w:val="p5"/>
-        <w:ind w:left="-567" w:right="-567"/>
-        <w:rPr>
-          <w:rFonts w:ascii="Arial Narrow" w:hAnsi="Arial Narrow" w:cs="Calibri"/>
-          <w:b/>
-          <w:bCs/>
-          <w:sz w:val="22"/>
-          <w:szCs w:val="22"/>
-        </w:rPr>
-      </w:pPr>
-    </w:p>
-    <w:p>
-      <w:pPr>
-        <w:pStyle w:val="p5"/>
-        <w:ind w:left="-567" w:right="-567"/>
-        <w:rPr>
-          <w:rFonts w:ascii="Arial Narrow" w:hAnsi="Arial Narrow" w:cs="Calibri"/>
-          <w:b/>
-          <w:bCs/>
-          <w:sz w:val="22"/>
-          <w:szCs w:val="22"/>
-        </w:rPr>
-      </w:pPr>
-    </w:p>
-    <w:p>
-      <w:pPr>
-        <w:pStyle w:val="p5"/>
-        <w:ind w:left="-567" w:right="-567"/>
-        <w:rPr>
-          <w:rFonts w:ascii="Arial Narrow" w:hAnsi="Arial Narrow" w:cs="Calibri"/>
-          <w:b/>
-          <w:bCs/>
-          <w:sz w:val="22"/>
-          <w:szCs w:val="22"/>
-        </w:rPr>
-      </w:pPr>
-    </w:p>
-    <w:p>
-      <w:pPr>
-        <w:pStyle w:val="p5"/>
-        <w:ind w:left="-567" w:right="-567"/>
-        <w:rPr>
-          <w:rFonts w:ascii="Arial Narrow" w:hAnsi="Arial Narrow" w:cs="Calibri"/>
-          <w:b/>
-          <w:bCs/>
-          <w:sz w:val="22"/>
-          <w:szCs w:val="22"/>
-        </w:rPr>
-      </w:pPr>
-    </w:p>
-    <w:p>
-      <w:pPr>
-        <w:pStyle w:val="p5"/>
-        <w:ind w:left="-567" w:right="-567"/>
-        <w:rPr>
-          <w:rFonts w:ascii="Arial Narrow" w:hAnsi="Arial Narrow" w:cs="Calibri"/>
-          <w:b/>
-          <w:bCs/>
-          <w:sz w:val="22"/>
-          <w:szCs w:val="22"/>
-        </w:rPr>
-      </w:pPr>
-    </w:p>
-    <w:p>
-      <w:pPr>
-        <w:pStyle w:val="p5"/>
-        <w:ind w:right="-567"/>
-        <w:rPr>
-          <w:rFonts w:ascii="Arial Narrow" w:hAnsi="Arial Narrow" w:cs="Calibri"/>
-          <w:b/>
-          <w:bCs/>
-          <w:sz w:val="22"/>
-          <w:szCs w:val="22"/>
-        </w:rPr>
-      </w:pPr>
-    </w:p>
-    <w:p>
-      <w:pPr>
-        <w:pStyle w:val="p5"/>
-        <w:ind w:left="-567" w:right="-567"/>
-        <w:rPr>
-          <w:rFonts w:ascii="Arial Narrow" w:hAnsi="Arial Narrow" w:cs="Calibri"/>
-          <w:b/>
-          <w:bCs/>
-          <w:sz w:val="22"/>
-          <w:szCs w:val="22"/>
-        </w:rPr>
-      </w:pPr>
-    </w:p>
-    <w:p>
-      <w:pPr>
-        <w:pStyle w:val="p5"/>
-        <w:ind w:left="-567" w:right="-567"/>
-        <w:rPr>
-          <w:rFonts w:ascii="Arial Narrow" w:hAnsi="Arial Narrow" w:cs="Calibri"/>
-          <w:b/>
-          <w:bCs/>
-          <w:sz w:val="22"/>
-          <w:szCs w:val="22"/>
-        </w:rPr>
-      </w:pPr>
-    </w:p>
-    <w:p>
-      <w:pPr>
-        <w:pStyle w:val="p5"/>
-        <w:ind w:left="-567" w:right="-567"/>
-        <w:rPr>
-          <w:rFonts w:ascii="Arial Narrow" w:hAnsi="Arial Narrow" w:cs="Calibri"/>
-          <w:b/>
-          <w:bCs/>
-          <w:sz w:val="22"/>
-          <w:szCs w:val="22"/>
-        </w:rPr>
-      </w:pPr>
-    </w:p>
-    <w:p>
-      <w:pPr>
-        <w:pStyle w:val="p5"/>
-        <w:ind w:left="-567" w:right="-567"/>
-        <w:rPr>
-          <w:rFonts w:ascii="Arial Narrow" w:hAnsi="Arial Narrow" w:cs="Calibri"/>
-          <w:b/>
-          <w:bCs/>
-          <w:sz w:val="22"/>
-          <w:szCs w:val="22"/>
-        </w:rPr>
-      </w:pPr>
-    </w:p>
-    <w:p>
-      <w:pPr>
-        <w:pStyle w:val="p5"/>
-        <w:ind w:left="-567" w:right="-567"/>
-        <w:rPr>
-          <w:rFonts w:ascii="Arial Narrow" w:hAnsi="Arial Narrow" w:cs="Calibri"/>
-          <w:b/>
-          <w:bCs/>
-          <w:sz w:val="22"/>
-          <w:szCs w:val="22"/>
-        </w:rPr>
-      </w:pPr>
-    </w:p>
-    <w:p>
-      <w:pPr>
-        <w:pStyle w:val="p5"/>
-        <w:ind w:right="-567"/>
-        <w:rPr>
-          <w:rFonts w:ascii="Arial Narrow" w:hAnsi="Arial Narrow" w:cs="Calibri"/>
-          <w:b/>
-          <w:bCs/>
-          <w:sz w:val="22"/>
-          <w:szCs w:val="22"/>
-        </w:rPr>
-      </w:pPr>
-    </w:p>
-    <w:p>
-      <w:pPr>
-        <w:pStyle w:val="p5"/>
-        <w:ind w:right="-567"/>
-        <w:rPr>
-          <w:rFonts w:ascii="Arial Narrow" w:hAnsi="Arial Narrow" w:cs="Calibri"/>
-          <w:b/>
-          <w:bCs/>
-          <w:sz w:val="22"/>
-          <w:szCs w:val="22"/>
-        </w:rPr>
-      </w:pPr>
-    </w:p>
-    <w:p>
-      <w:pPr>
-        <w:pStyle w:val="p5"/>
-        <w:ind w:right="-567"/>
-        <w:rPr>
-          <w:rFonts w:ascii="Arial Narrow" w:hAnsi="Arial Narrow" w:cs="Calibri"/>
-          <w:b/>
-          <w:bCs/>
-          <w:sz w:val="22"/>
-          <w:szCs w:val="22"/>
-        </w:rPr>
-      </w:pPr>
-    </w:p>
-    <w:p>
-      <w:pPr>
-        <w:pStyle w:val="p5"/>
-        <w:ind w:left="-567" w:right="-567"/>
-        <w:rPr>
-          <w:rFonts w:ascii="Arial Narrow" w:hAnsi="Arial Narrow" w:cs="Calibri"/>
-          <w:b/>
-          <w:bCs/>
-          <w:sz w:val="22"/>
-          <w:szCs w:val="22"/>
-        </w:rPr>
-      </w:pPr>
-    </w:p>
-    <w:p>
-      <w:pPr>
-        <w:pStyle w:val="p5"/>
-        <w:ind w:left="-567" w:right="-567"/>
-        <w:jc w:val="center"/>
-        <w:rPr>
-          <w:rFonts w:ascii="Arial Narrow" w:hAnsi="Arial Narrow" w:cs="Calibri"/>
-          <w:b/>
-          <w:bCs/>
-          <w:szCs w:val="22"/>
-        </w:rPr>
-      </w:pPr>
-      <w:r>
-        <w:rPr>
-          <w:rFonts w:ascii="Arial Narrow" w:hAnsi="Arial Narrow" w:cs="Calibri"/>
-          <w:b/>
-          <w:bCs/>
-          <w:szCs w:val="22"/>
-        </w:rPr>
-        <w:t>______________________________________________</w:t>
-      </w:r>
-    </w:p>
-    <w:p>
-      <w:pPr>
-        <w:pStyle w:val="p5"/>
-        <w:ind w:left="-567" w:right="-567"/>
-        <w:jc w:val="center"/>
-        <w:rPr>
-          <w:rFonts w:ascii="Arial Narrow" w:hAnsi="Arial Narrow" w:cs="Calibri"/>
-          <w:b/>
-          <w:bCs/>
-          <w:szCs w:val="22"/>
-        </w:rPr>
-      </w:pPr>
-    </w:p>
-    <w:p>
-      <w:pPr>
-        <w:pStyle w:val="p5"/>
-        <w:spacing w:line="240" w:lineRule="auto"/>
-        <w:ind w:left="-567" w:right="-567"/>
-        <w:jc w:val="center"/>
-        <w:rPr>
-          <w:rFonts w:ascii="Arial Narrow" w:hAnsi="Arial Narrow" w:cs="Calibri"/>
-          <w:b/>
-          <w:noProof/>
-        </w:rPr>
-      </w:pPr>
-      <w:r>
-        <w:rPr>
-          <w:rFonts w:ascii="Arial Narrow" w:hAnsi="Arial Narrow" w:cs="Calibri"/>
-          <w:b/>
-          <w:bCs/>
-          <w:szCs w:val="22"/>
-        </w:rPr>
-        <w:t xml:space="preserve">C. </w:t>
-      </w:r>
-      <w:r>
-        <w:rPr>
-          <w:rFonts w:ascii="Arial Narrow" w:hAnsi="Arial Narrow" w:cs="Calibri"/>
-          <w:b/>
-          <w:bCs/>
-          <w:szCs w:val="22"/>
-        </w:rPr>
-        <w:t>${</w:t>
-      </w:r>
-      <w:r>
-        <w:rPr>
-          <w:rFonts w:ascii="Arial Narrow" w:hAnsi="Arial Narrow" w:cs="Calibri"/>
-          <w:b/>
-          <w:bCs/>
-          <w:szCs w:val="22"/>
-        </w:rPr>
-        <w:t>EMPLEADO</w:t>
-      </w:r>
-      <w:r>
-        <w:rPr>
-          <w:rFonts w:ascii="Arial Narrow" w:hAnsi="Arial Narrow" w:cs="Calibri"/>
-          <w:b/>
-          <w:bCs/>
-          <w:szCs w:val="22"/>
-        </w:rPr>
-        <w:t>}</w:t>
-      </w:r>
-    </w:p>
-    <w:p>
-      <w:pPr>
-        <w:pStyle w:val="p5"/>
-        <w:spacing w:line="240" w:lineRule="auto"/>
-        <w:ind w:left="-567" w:right="-567"/>
-        <w:jc w:val="center"/>
-        <w:rPr>
-          <w:rFonts w:ascii="Arial Narrow" w:hAnsi="Arial Narrow" w:cs="Calibri"/>
-          <w:b/>
-          <w:bCs/>
-          <w:szCs w:val="22"/>
-        </w:rPr>
-      </w:pPr>
-    </w:p>
-    <w:p>
-      <w:pPr>
-        <w:pStyle w:val="p5"/>
-        <w:spacing w:line="240" w:lineRule="auto"/>
-        <w:ind w:left="-567" w:right="-567"/>
-        <w:jc w:val="center"/>
-        <w:rPr>
-          <w:rFonts w:ascii="Arial Narrow" w:hAnsi="Arial Narrow" w:cs="Calibri"/>
-          <w:b/>
-          <w:bCs/>
-          <w:szCs w:val="22"/>
-        </w:rPr>
-      </w:pPr>
-    </w:p>
-    <w:p>
-      <w:pPr>
-        <w:pStyle w:val="p5"/>
-        <w:spacing w:line="240" w:lineRule="auto"/>
-        <w:ind w:left="-567" w:right="-567"/>
-        <w:jc w:val="center"/>
-        <w:rPr>
-          <w:rFonts w:ascii="Arial Narrow" w:hAnsi="Arial Narrow" w:cs="Calibri"/>
-          <w:b/>
-          <w:bCs/>
-          <w:szCs w:val="22"/>
-        </w:rPr>
-      </w:pPr>
-    </w:p>
-    <w:p>
-      <w:pPr>
-        <w:pStyle w:val="p5"/>
-        <w:ind w:left="-567" w:right="-567"/>
-        <w:rPr>
-          <w:rFonts w:ascii="Arial Narrow" w:hAnsi="Arial Narrow" w:cs="Calibri"/>
-          <w:b/>
-          <w:bCs/>
-          <w:szCs w:val="22"/>
-        </w:rPr>
-      </w:pPr>
-    </w:p>
-    <w:p>
-      <w:pPr>
-        <w:pStyle w:val="p5"/>
-        <w:ind w:left="-567" w:right="-567"/>
-        <w:rPr>
-          <w:rFonts w:ascii="Arial Narrow" w:hAnsi="Arial Narrow" w:cs="Calibri"/>
-          <w:b/>
-          <w:bCs/>
-          <w:sz w:val="28"/>
-          <w:szCs w:val="22"/>
-        </w:rPr>
-      </w:pPr>
-      <w:r>
-        <w:rPr>
-          <w:rFonts w:ascii="Arial Narrow" w:hAnsi="Arial Narrow" w:cs="Calibri"/>
-          <w:b/>
-          <w:bCs/>
-          <w:sz w:val="28"/>
-          <w:szCs w:val="22"/>
-        </w:rPr>
         <w:t>HOJA INFORMATIVA DE INFONAVIT Y FONACOT:</w:t>
       </w:r>
     </w:p>

</xml_diff>